<commit_message>
Simulado Atividade 1 - Meu jeito + Ex_Dado(Herança)
</commit_message>
<xml_diff>
--- a/Anotações - Comandos .docx
+++ b/Anotações - Comandos .docx
@@ -46,15 +46,27 @@
         <w:t>"</w:t>
       </w:r>
       <w:proofErr w:type="spellStart"/>
-      <w:r>
-        <w:rPr>
-          <w:rFonts w:ascii="Consolas" w:eastAsia="Times New Roman" w:hAnsi="Consolas" w:cs="Times New Roman"/>
-          <w:color w:val="CE9178"/>
-          <w:sz w:val="30"/>
-          <w:szCs w:val="30"/>
-          <w:lang w:val="en-US" w:eastAsia="pt-BR"/>
-        </w:rPr>
-        <w:t>terminal.integrated.profiles.windows</w:t>
+      <w:proofErr w:type="gramStart"/>
+      <w:r>
+        <w:rPr>
+          <w:rFonts w:ascii="Consolas" w:eastAsia="Times New Roman" w:hAnsi="Consolas" w:cs="Times New Roman"/>
+          <w:color w:val="CE9178"/>
+          <w:sz w:val="30"/>
+          <w:szCs w:val="30"/>
+          <w:lang w:val="en-US" w:eastAsia="pt-BR"/>
+        </w:rPr>
+        <w:t>terminal.integrated</w:t>
+      </w:r>
+      <w:proofErr w:type="gramEnd"/>
+      <w:r>
+        <w:rPr>
+          <w:rFonts w:ascii="Consolas" w:eastAsia="Times New Roman" w:hAnsi="Consolas" w:cs="Times New Roman"/>
+          <w:color w:val="CE9178"/>
+          <w:sz w:val="30"/>
+          <w:szCs w:val="30"/>
+          <w:lang w:val="en-US" w:eastAsia="pt-BR"/>
+        </w:rPr>
+        <w:t>.profiles.windows</w:t>
       </w:r>
       <w:proofErr w:type="spellEnd"/>
       <w:r>
@@ -113,15 +125,27 @@
         <w:t>"</w:t>
       </w:r>
       <w:proofErr w:type="spellStart"/>
-      <w:r>
-        <w:rPr>
-          <w:rFonts w:ascii="Consolas" w:eastAsia="Times New Roman" w:hAnsi="Consolas" w:cs="Times New Roman"/>
-          <w:color w:val="CE9178"/>
-          <w:sz w:val="30"/>
-          <w:szCs w:val="30"/>
-          <w:lang w:eastAsia="pt-BR"/>
-        </w:rPr>
-        <w:t>terminal.integrated.defaultProfile.windows</w:t>
+      <w:proofErr w:type="gramStart"/>
+      <w:r>
+        <w:rPr>
+          <w:rFonts w:ascii="Consolas" w:eastAsia="Times New Roman" w:hAnsi="Consolas" w:cs="Times New Roman"/>
+          <w:color w:val="CE9178"/>
+          <w:sz w:val="30"/>
+          <w:szCs w:val="30"/>
+          <w:lang w:eastAsia="pt-BR"/>
+        </w:rPr>
+        <w:t>terminal.integrated</w:t>
+      </w:r>
+      <w:proofErr w:type="gramEnd"/>
+      <w:r>
+        <w:rPr>
+          <w:rFonts w:ascii="Consolas" w:eastAsia="Times New Roman" w:hAnsi="Consolas" w:cs="Times New Roman"/>
+          <w:color w:val="CE9178"/>
+          <w:sz w:val="30"/>
+          <w:szCs w:val="30"/>
+          <w:lang w:eastAsia="pt-BR"/>
+        </w:rPr>
+        <w:t>.defaultProfile.windows</w:t>
       </w:r>
       <w:proofErr w:type="spellEnd"/>
       <w:r>
@@ -212,6 +236,7 @@
         </w:rPr>
       </w:pPr>
       <w:proofErr w:type="spellStart"/>
+      <w:proofErr w:type="gramStart"/>
       <w:r>
         <w:rPr>
           <w:rFonts w:ascii="Consolas" w:eastAsia="Times New Roman" w:hAnsi="Consolas" w:cs="Times New Roman"/>
@@ -233,6 +258,7 @@
         </w:rPr>
         <w:t xml:space="preserve"> )</w:t>
       </w:r>
+      <w:proofErr w:type="gramEnd"/>
     </w:p>
     <w:p>
       <w:pPr>
@@ -311,15 +337,27 @@
         <w:t xml:space="preserve"> </w:t>
       </w:r>
       <w:proofErr w:type="spellStart"/>
-      <w:r>
-        <w:rPr>
-          <w:rFonts w:ascii="Consolas" w:eastAsia="Times New Roman" w:hAnsi="Consolas" w:cs="Times New Roman"/>
-          <w:color w:val="CE9178"/>
-          <w:sz w:val="30"/>
-          <w:szCs w:val="30"/>
-          <w:lang w:val="en-US" w:eastAsia="pt-BR"/>
-        </w:rPr>
-        <w:t>force:source:retrieve</w:t>
+      <w:proofErr w:type="gramStart"/>
+      <w:r>
+        <w:rPr>
+          <w:rFonts w:ascii="Consolas" w:eastAsia="Times New Roman" w:hAnsi="Consolas" w:cs="Times New Roman"/>
+          <w:color w:val="CE9178"/>
+          <w:sz w:val="30"/>
+          <w:szCs w:val="30"/>
+          <w:lang w:val="en-US" w:eastAsia="pt-BR"/>
+        </w:rPr>
+        <w:t>force:source</w:t>
+      </w:r>
+      <w:proofErr w:type="gramEnd"/>
+      <w:r>
+        <w:rPr>
+          <w:rFonts w:ascii="Consolas" w:eastAsia="Times New Roman" w:hAnsi="Consolas" w:cs="Times New Roman"/>
+          <w:color w:val="CE9178"/>
+          <w:sz w:val="30"/>
+          <w:szCs w:val="30"/>
+          <w:lang w:val="en-US" w:eastAsia="pt-BR"/>
+        </w:rPr>
+        <w:t>:retrieve</w:t>
       </w:r>
       <w:proofErr w:type="spellEnd"/>
       <w:r>
@@ -389,15 +427,27 @@
         <w:t xml:space="preserve"> </w:t>
       </w:r>
       <w:proofErr w:type="spellStart"/>
-      <w:r>
-        <w:rPr>
-          <w:rFonts w:ascii="Consolas" w:eastAsia="Times New Roman" w:hAnsi="Consolas" w:cs="Times New Roman"/>
-          <w:color w:val="CE9178"/>
-          <w:sz w:val="30"/>
-          <w:szCs w:val="30"/>
-          <w:lang w:val="en-US" w:eastAsia="pt-BR"/>
-        </w:rPr>
-        <w:t>force:apex:log:list</w:t>
+      <w:proofErr w:type="gramStart"/>
+      <w:r>
+        <w:rPr>
+          <w:rFonts w:ascii="Consolas" w:eastAsia="Times New Roman" w:hAnsi="Consolas" w:cs="Times New Roman"/>
+          <w:color w:val="CE9178"/>
+          <w:sz w:val="30"/>
+          <w:szCs w:val="30"/>
+          <w:lang w:val="en-US" w:eastAsia="pt-BR"/>
+        </w:rPr>
+        <w:t>force:apex</w:t>
+      </w:r>
+      <w:proofErr w:type="gramEnd"/>
+      <w:r>
+        <w:rPr>
+          <w:rFonts w:ascii="Consolas" w:eastAsia="Times New Roman" w:hAnsi="Consolas" w:cs="Times New Roman"/>
+          <w:color w:val="CE9178"/>
+          <w:sz w:val="30"/>
+          <w:szCs w:val="30"/>
+          <w:lang w:val="en-US" w:eastAsia="pt-BR"/>
+        </w:rPr>
+        <w:t>:log:list</w:t>
       </w:r>
       <w:proofErr w:type="spellEnd"/>
       <w:r>
@@ -458,15 +508,27 @@
         <w:t xml:space="preserve"> </w:t>
       </w:r>
       <w:proofErr w:type="spellStart"/>
-      <w:r>
-        <w:rPr>
-          <w:rFonts w:ascii="Consolas" w:eastAsia="Times New Roman" w:hAnsi="Consolas" w:cs="Times New Roman"/>
-          <w:color w:val="CE9178"/>
-          <w:sz w:val="30"/>
-          <w:szCs w:val="30"/>
-          <w:lang w:val="en-US" w:eastAsia="pt-BR"/>
-        </w:rPr>
-        <w:t>force:apex:log:get</w:t>
+      <w:proofErr w:type="gramStart"/>
+      <w:r>
+        <w:rPr>
+          <w:rFonts w:ascii="Consolas" w:eastAsia="Times New Roman" w:hAnsi="Consolas" w:cs="Times New Roman"/>
+          <w:color w:val="CE9178"/>
+          <w:sz w:val="30"/>
+          <w:szCs w:val="30"/>
+          <w:lang w:val="en-US" w:eastAsia="pt-BR"/>
+        </w:rPr>
+        <w:t>force:apex</w:t>
+      </w:r>
+      <w:proofErr w:type="gramEnd"/>
+      <w:r>
+        <w:rPr>
+          <w:rFonts w:ascii="Consolas" w:eastAsia="Times New Roman" w:hAnsi="Consolas" w:cs="Times New Roman"/>
+          <w:color w:val="CE9178"/>
+          <w:sz w:val="30"/>
+          <w:szCs w:val="30"/>
+          <w:lang w:val="en-US" w:eastAsia="pt-BR"/>
+        </w:rPr>
+        <w:t>:log:get</w:t>
       </w:r>
       <w:proofErr w:type="spellEnd"/>
       <w:r>
@@ -673,27 +735,7 @@
           <w:szCs w:val="30"/>
           <w:lang w:eastAsia="pt-BR"/>
         </w:rPr>
-        <w:t>-----</w:t>
-      </w:r>
-      <w:r>
-        <w:rPr>
-          <w:rFonts w:ascii="Consolas" w:eastAsia="Times New Roman" w:hAnsi="Consolas" w:cs="Times New Roman"/>
-          <w:color w:val="FFFF00"/>
-          <w:sz w:val="30"/>
-          <w:szCs w:val="30"/>
-          <w:lang w:eastAsia="pt-BR"/>
-        </w:rPr>
-        <w:t>FUNCTIONAL</w:t>
-      </w:r>
-      <w:r>
-        <w:rPr>
-          <w:rFonts w:ascii="Consolas" w:eastAsia="Times New Roman" w:hAnsi="Consolas" w:cs="Times New Roman"/>
-          <w:color w:val="FFFF00"/>
-          <w:sz w:val="30"/>
-          <w:szCs w:val="30"/>
-          <w:lang w:eastAsia="pt-BR"/>
-        </w:rPr>
-        <w:t>-----</w:t>
+        <w:t>-----FUNCTIONAL-----</w:t>
       </w:r>
     </w:p>
     <w:p>
@@ -881,7 +923,18 @@
           <w:szCs w:val="30"/>
           <w:lang w:eastAsia="pt-BR"/>
         </w:rPr>
-        <w:t xml:space="preserve"> -l</w:t>
+        <w:t xml:space="preserve"> -</w:t>
+      </w:r>
+      <w:proofErr w:type="gramStart"/>
+      <w:r>
+        <w:rPr>
+          <w:rFonts w:ascii="Consolas" w:eastAsia="Times New Roman" w:hAnsi="Consolas" w:cs="Times New Roman"/>
+          <w:color w:val="CE9178"/>
+          <w:sz w:val="30"/>
+          <w:szCs w:val="30"/>
+          <w:lang w:eastAsia="pt-BR"/>
+        </w:rPr>
+        <w:t>l</w:t>
       </w:r>
       <w:r>
         <w:rPr>
@@ -913,6 +966,7 @@
         </w:rPr>
         <w:tab/>
       </w:r>
+      <w:proofErr w:type="gramEnd"/>
       <w:r>
         <w:rPr>
           <w:rFonts w:ascii="Consolas" w:eastAsia="Times New Roman" w:hAnsi="Consolas" w:cs="Times New Roman"/>
@@ -1142,6 +1196,7 @@
         </w:rPr>
         <w:t>(</w:t>
       </w:r>
+      <w:proofErr w:type="spellStart"/>
       <w:r>
         <w:rPr>
           <w:rFonts w:ascii="Consolas" w:eastAsia="Times New Roman" w:hAnsi="Consolas" w:cs="Times New Roman"/>
@@ -1160,7 +1215,18 @@
           <w:szCs w:val="30"/>
           <w:lang w:val="en-US" w:eastAsia="pt-BR"/>
         </w:rPr>
-        <w:t xml:space="preserve">nicializa </w:t>
+        <w:t>nicializa</w:t>
+      </w:r>
+      <w:proofErr w:type="spellEnd"/>
+      <w:r>
+        <w:rPr>
+          <w:rFonts w:ascii="Consolas" w:eastAsia="Times New Roman" w:hAnsi="Consolas" w:cs="Times New Roman"/>
+          <w:color w:val="9CDCFE"/>
+          <w:sz w:val="30"/>
+          <w:szCs w:val="30"/>
+          <w:lang w:val="en-US" w:eastAsia="pt-BR"/>
+        </w:rPr>
+        <w:t xml:space="preserve"> </w:t>
       </w:r>
       <w:proofErr w:type="spellStart"/>
       <w:r>
@@ -1182,17 +1248,7 @@
           <w:szCs w:val="30"/>
           <w:lang w:val="en-US" w:eastAsia="pt-BR"/>
         </w:rPr>
-        <w:t xml:space="preserve"> repo</w:t>
-      </w:r>
-      <w:r>
-        <w:rPr>
-          <w:rFonts w:ascii="Consolas" w:eastAsia="Times New Roman" w:hAnsi="Consolas" w:cs="Times New Roman"/>
-          <w:color w:val="9CDCFE"/>
-          <w:sz w:val="30"/>
-          <w:szCs w:val="30"/>
-          <w:lang w:val="en-US" w:eastAsia="pt-BR"/>
-        </w:rPr>
-        <w:t>)</w:t>
+        <w:t xml:space="preserve"> repo)</w:t>
       </w:r>
       <w:bookmarkEnd w:id="5"/>
     </w:p>
@@ -1216,8 +1272,20 @@
           <w:szCs w:val="30"/>
           <w:lang w:val="en-US" w:eastAsia="pt-BR"/>
         </w:rPr>
-        <w:t>$ git add .</w:t>
-      </w:r>
+        <w:t xml:space="preserve">$ git </w:t>
+      </w:r>
+      <w:proofErr w:type="gramStart"/>
+      <w:r>
+        <w:rPr>
+          <w:rFonts w:ascii="Consolas" w:eastAsia="Times New Roman" w:hAnsi="Consolas" w:cs="Times New Roman"/>
+          <w:color w:val="CE9178"/>
+          <w:sz w:val="30"/>
+          <w:szCs w:val="30"/>
+          <w:lang w:val="en-US" w:eastAsia="pt-BR"/>
+        </w:rPr>
+        <w:t>add .</w:t>
+      </w:r>
+      <w:proofErr w:type="gramEnd"/>
       <w:r>
         <w:rPr>
           <w:rFonts w:ascii="Consolas" w:eastAsia="Times New Roman" w:hAnsi="Consolas" w:cs="Times New Roman"/>
@@ -1335,6 +1403,7 @@
         </w:rPr>
         <w:t xml:space="preserve">$ git commit -m </w:t>
       </w:r>
+      <w:proofErr w:type="gramStart"/>
       <w:r>
         <w:rPr>
           <w:rFonts w:ascii="Consolas" w:eastAsia="Times New Roman" w:hAnsi="Consolas" w:cs="Times New Roman"/>
@@ -1365,6 +1434,7 @@
         </w:rPr>
         <w:t>commit</w:t>
       </w:r>
+      <w:proofErr w:type="gramEnd"/>
       <w:r>
         <w:rPr>
           <w:rFonts w:ascii="Consolas" w:eastAsia="Times New Roman" w:hAnsi="Consolas" w:cs="Times New Roman"/>
@@ -1413,17 +1483,7 @@
           <w:szCs w:val="30"/>
           <w:lang w:val="en-US" w:eastAsia="pt-BR"/>
         </w:rPr>
-        <w:t xml:space="preserve">ommit </w:t>
-      </w:r>
-      <w:r>
-        <w:rPr>
-          <w:rFonts w:ascii="Consolas" w:eastAsia="Times New Roman" w:hAnsi="Consolas" w:cs="Times New Roman"/>
-          <w:color w:val="9CDCFE"/>
-          <w:sz w:val="30"/>
-          <w:szCs w:val="30"/>
-          <w:lang w:val="en-US" w:eastAsia="pt-BR"/>
-        </w:rPr>
-        <w:t>changes</w:t>
+        <w:t>ommit changes</w:t>
       </w:r>
       <w:r>
         <w:rPr>
@@ -1518,7 +1578,18 @@
           <w:szCs w:val="30"/>
           <w:lang w:val="en-US" w:eastAsia="pt-BR"/>
         </w:rPr>
-        <w:t xml:space="preserve"> p</w:t>
+        <w:t xml:space="preserve"> </w:t>
+      </w:r>
+      <w:proofErr w:type="gramStart"/>
+      <w:r>
+        <w:rPr>
+          <w:rFonts w:ascii="Consolas" w:eastAsia="Times New Roman" w:hAnsi="Consolas" w:cs="Times New Roman"/>
+          <w:color w:val="9CDCFE"/>
+          <w:sz w:val="30"/>
+          <w:szCs w:val="30"/>
+          <w:lang w:val="en-US" w:eastAsia="pt-BR"/>
+        </w:rPr>
+        <w:t>p</w:t>
       </w:r>
       <w:r>
         <w:rPr>
@@ -1538,7 +1609,18 @@
           <w:szCs w:val="30"/>
           <w:lang w:val="en-US" w:eastAsia="pt-BR"/>
         </w:rPr>
-        <w:t xml:space="preserve"> GitHub)</w:t>
+        <w:t xml:space="preserve"> GitHub</w:t>
+      </w:r>
+      <w:proofErr w:type="gramEnd"/>
+      <w:r>
+        <w:rPr>
+          <w:rFonts w:ascii="Consolas" w:eastAsia="Times New Roman" w:hAnsi="Consolas" w:cs="Times New Roman"/>
+          <w:color w:val="9CDCFE"/>
+          <w:sz w:val="30"/>
+          <w:szCs w:val="30"/>
+          <w:lang w:val="en-US" w:eastAsia="pt-BR"/>
+        </w:rPr>
+        <w:t>)</w:t>
       </w:r>
     </w:p>
     <w:p>
@@ -1701,6 +1783,7 @@
         <w:t xml:space="preserve"> --global user.name </w:t>
       </w:r>
       <w:bookmarkStart w:id="8" w:name="_Hlk99202929"/>
+      <w:proofErr w:type="gramStart"/>
       <w:r>
         <w:rPr>
           <w:rFonts w:ascii="Consolas" w:eastAsia="Times New Roman" w:hAnsi="Consolas" w:cs="Times New Roman"/>
@@ -1723,6 +1806,7 @@
         <w:t>username</w:t>
       </w:r>
       <w:proofErr w:type="spellEnd"/>
+      <w:proofErr w:type="gramEnd"/>
       <w:r>
         <w:rPr>
           <w:rFonts w:ascii="Consolas" w:eastAsia="Times New Roman" w:hAnsi="Consolas" w:cs="Times New Roman"/>
@@ -1878,6 +1962,7 @@
         <w:t xml:space="preserve">$ git config --global </w:t>
       </w:r>
       <w:proofErr w:type="spellStart"/>
+      <w:proofErr w:type="gramStart"/>
       <w:r>
         <w:rPr>
           <w:rFonts w:ascii="Consolas" w:eastAsia="Times New Roman" w:hAnsi="Consolas" w:cs="Times New Roman"/>
@@ -1889,6 +1974,7 @@
         <w:t>user.email</w:t>
       </w:r>
       <w:proofErr w:type="spellEnd"/>
+      <w:proofErr w:type="gramEnd"/>
       <w:r>
         <w:rPr>
           <w:rFonts w:ascii="Consolas" w:eastAsia="Times New Roman" w:hAnsi="Consolas" w:cs="Times New Roman"/>
@@ -2086,6 +2172,7 @@
         <w:t xml:space="preserve">$ git config --global </w:t>
       </w:r>
       <w:proofErr w:type="spellStart"/>
+      <w:proofErr w:type="gramStart"/>
       <w:r>
         <w:rPr>
           <w:rFonts w:ascii="Consolas" w:eastAsia="Times New Roman" w:hAnsi="Consolas" w:cs="Times New Roman"/>
@@ -2109,6 +2196,7 @@
       </w:r>
       <w:bookmarkStart w:id="10" w:name="_Hlk99202613"/>
       <w:proofErr w:type="spellEnd"/>
+      <w:proofErr w:type="gramEnd"/>
       <w:r>
         <w:rPr>
           <w:rFonts w:ascii="Consolas" w:eastAsia="Times New Roman" w:hAnsi="Consolas" w:cs="Times New Roman"/>
@@ -2272,7 +2360,7 @@
         <w:spacing w:after="0" w:line="405" w:lineRule="atLeast"/>
         <w:rPr>
           <w:rFonts w:ascii="Consolas" w:eastAsia="Times New Roman" w:hAnsi="Consolas" w:cs="Times New Roman"/>
-          <w:color w:val="CE9178"/>
+          <w:color w:val="FFFF00"/>
           <w:sz w:val="30"/>
           <w:szCs w:val="30"/>
           <w:lang w:val="en-US" w:eastAsia="pt-BR"/>
@@ -2371,6 +2459,7 @@
         </w:rPr>
         <w:t xml:space="preserve">$ git checkout -b </w:t>
       </w:r>
+      <w:proofErr w:type="gramStart"/>
       <w:r>
         <w:rPr>
           <w:rFonts w:ascii="Consolas" w:eastAsia="Times New Roman" w:hAnsi="Consolas" w:cs="Times New Roman"/>
@@ -2391,6 +2480,7 @@
         </w:rPr>
         <w:t>dev</w:t>
       </w:r>
+      <w:proofErr w:type="gramEnd"/>
       <w:r>
         <w:rPr>
           <w:rFonts w:ascii="Consolas" w:eastAsia="Times New Roman" w:hAnsi="Consolas" w:cs="Times New Roman"/>
@@ -2420,7 +2510,29 @@
           <w:szCs w:val="30"/>
           <w:lang w:val="en-US" w:eastAsia="pt-BR"/>
         </w:rPr>
-        <w:t>(Cria branch</w:t>
+        <w:t>(</w:t>
+      </w:r>
+      <w:proofErr w:type="spellStart"/>
+      <w:r>
+        <w:rPr>
+          <w:rFonts w:ascii="Consolas" w:eastAsia="Times New Roman" w:hAnsi="Consolas" w:cs="Times New Roman"/>
+          <w:color w:val="9CDCFE"/>
+          <w:sz w:val="30"/>
+          <w:szCs w:val="30"/>
+          <w:lang w:val="en-US" w:eastAsia="pt-BR"/>
+        </w:rPr>
+        <w:t>Cria</w:t>
+      </w:r>
+      <w:proofErr w:type="spellEnd"/>
+      <w:r>
+        <w:rPr>
+          <w:rFonts w:ascii="Consolas" w:eastAsia="Times New Roman" w:hAnsi="Consolas" w:cs="Times New Roman"/>
+          <w:color w:val="9CDCFE"/>
+          <w:sz w:val="30"/>
+          <w:szCs w:val="30"/>
+          <w:lang w:val="en-US" w:eastAsia="pt-BR"/>
+        </w:rPr>
+        <w:t xml:space="preserve"> branch</w:t>
       </w:r>
       <w:r>
         <w:rPr>
@@ -2439,6 +2551,434 @@
           <w:sz w:val="30"/>
           <w:szCs w:val="30"/>
           <w:lang w:val="en-US" w:eastAsia="pt-BR"/>
+        </w:rPr>
+        <w:t xml:space="preserve"> – </w:t>
+      </w:r>
+      <w:proofErr w:type="spellStart"/>
+      <w:r>
+        <w:rPr>
+          <w:rFonts w:ascii="Consolas" w:eastAsia="Times New Roman" w:hAnsi="Consolas" w:cs="Times New Roman"/>
+          <w:color w:val="9CDCFE"/>
+          <w:sz w:val="30"/>
+          <w:szCs w:val="30"/>
+          <w:lang w:val="en-US" w:eastAsia="pt-BR"/>
+        </w:rPr>
+        <w:t>cópia</w:t>
+      </w:r>
+      <w:proofErr w:type="spellEnd"/>
+      <w:r>
+        <w:rPr>
+          <w:rFonts w:ascii="Consolas" w:eastAsia="Times New Roman" w:hAnsi="Consolas" w:cs="Times New Roman"/>
+          <w:color w:val="9CDCFE"/>
+          <w:sz w:val="30"/>
+          <w:szCs w:val="30"/>
+          <w:lang w:val="en-US" w:eastAsia="pt-BR"/>
+        </w:rPr>
+        <w:t xml:space="preserve"> main</w:t>
+      </w:r>
+      <w:r>
+        <w:rPr>
+          <w:rFonts w:ascii="Consolas" w:eastAsia="Times New Roman" w:hAnsi="Consolas" w:cs="Times New Roman"/>
+          <w:color w:val="9CDCFE"/>
+          <w:sz w:val="30"/>
+          <w:szCs w:val="30"/>
+          <w:lang w:val="en-US" w:eastAsia="pt-BR"/>
+        </w:rPr>
+        <w:t>)</w:t>
+      </w:r>
+    </w:p>
+    <w:p>
+      <w:pPr>
+        <w:shd w:val="clear" w:color="auto" w:fill="1E1E1E"/>
+        <w:spacing w:after="0" w:line="405" w:lineRule="atLeast"/>
+        <w:rPr>
+          <w:rFonts w:ascii="Consolas" w:eastAsia="Times New Roman" w:hAnsi="Consolas" w:cs="Times New Roman"/>
+          <w:color w:val="CE9178"/>
+          <w:sz w:val="30"/>
+          <w:szCs w:val="30"/>
+          <w:lang w:eastAsia="pt-BR"/>
+        </w:rPr>
+      </w:pPr>
+      <w:r>
+        <w:rPr>
+          <w:rFonts w:ascii="Consolas" w:eastAsia="Times New Roman" w:hAnsi="Consolas" w:cs="Times New Roman"/>
+          <w:color w:val="CE9178"/>
+          <w:sz w:val="30"/>
+          <w:szCs w:val="30"/>
+          <w:lang w:eastAsia="pt-BR"/>
+        </w:rPr>
+        <w:t xml:space="preserve">$ </w:t>
+      </w:r>
+      <w:proofErr w:type="spellStart"/>
+      <w:r>
+        <w:rPr>
+          <w:rFonts w:ascii="Consolas" w:eastAsia="Times New Roman" w:hAnsi="Consolas" w:cs="Times New Roman"/>
+          <w:color w:val="CE9178"/>
+          <w:sz w:val="30"/>
+          <w:szCs w:val="30"/>
+          <w:lang w:eastAsia="pt-BR"/>
+        </w:rPr>
+        <w:t>git</w:t>
+      </w:r>
+      <w:proofErr w:type="spellEnd"/>
+      <w:r>
+        <w:rPr>
+          <w:rFonts w:ascii="Consolas" w:eastAsia="Times New Roman" w:hAnsi="Consolas" w:cs="Times New Roman"/>
+          <w:color w:val="CE9178"/>
+          <w:sz w:val="30"/>
+          <w:szCs w:val="30"/>
+          <w:lang w:eastAsia="pt-BR"/>
+        </w:rPr>
+        <w:t xml:space="preserve"> </w:t>
+      </w:r>
+      <w:proofErr w:type="spellStart"/>
+      <w:r>
+        <w:rPr>
+          <w:rFonts w:ascii="Consolas" w:eastAsia="Times New Roman" w:hAnsi="Consolas" w:cs="Times New Roman"/>
+          <w:color w:val="CE9178"/>
+          <w:sz w:val="30"/>
+          <w:szCs w:val="30"/>
+          <w:lang w:eastAsia="pt-BR"/>
+        </w:rPr>
+        <w:t>rm</w:t>
+      </w:r>
+      <w:proofErr w:type="spellEnd"/>
+      <w:r>
+        <w:rPr>
+          <w:rFonts w:ascii="Consolas" w:eastAsia="Times New Roman" w:hAnsi="Consolas" w:cs="Times New Roman"/>
+          <w:color w:val="CE9178"/>
+          <w:sz w:val="30"/>
+          <w:szCs w:val="30"/>
+          <w:lang w:eastAsia="pt-BR"/>
+        </w:rPr>
+        <w:t xml:space="preserve"> -</w:t>
+      </w:r>
+      <w:proofErr w:type="spellStart"/>
+      <w:proofErr w:type="gramStart"/>
+      <w:r>
+        <w:rPr>
+          <w:rFonts w:ascii="Consolas" w:eastAsia="Times New Roman" w:hAnsi="Consolas" w:cs="Times New Roman"/>
+          <w:color w:val="CE9178"/>
+          <w:sz w:val="30"/>
+          <w:szCs w:val="30"/>
+          <w:lang w:eastAsia="pt-BR"/>
+        </w:rPr>
+        <w:t>rf</w:t>
+      </w:r>
+      <w:proofErr w:type="spellEnd"/>
+      <w:r>
+        <w:rPr>
+          <w:rFonts w:ascii="Consolas" w:eastAsia="Times New Roman" w:hAnsi="Consolas" w:cs="Times New Roman"/>
+          <w:color w:val="CE9178"/>
+          <w:sz w:val="30"/>
+          <w:szCs w:val="30"/>
+          <w:lang w:eastAsia="pt-BR"/>
+        </w:rPr>
+        <w:t xml:space="preserve"> .</w:t>
+      </w:r>
+      <w:proofErr w:type="gramEnd"/>
+      <w:r>
+        <w:rPr>
+          <w:rFonts w:ascii="Consolas" w:eastAsia="Times New Roman" w:hAnsi="Consolas" w:cs="Times New Roman"/>
+          <w:color w:val="CE9178"/>
+          <w:sz w:val="30"/>
+          <w:szCs w:val="30"/>
+          <w:lang w:eastAsia="pt-BR"/>
+        </w:rPr>
+        <w:t xml:space="preserve"> </w:t>
+      </w:r>
+      <w:r>
+        <w:rPr>
+          <w:rFonts w:ascii="Consolas" w:eastAsia="Times New Roman" w:hAnsi="Consolas" w:cs="Times New Roman"/>
+          <w:color w:val="CE9178"/>
+          <w:sz w:val="30"/>
+          <w:szCs w:val="30"/>
+          <w:lang w:eastAsia="pt-BR"/>
+        </w:rPr>
+        <w:tab/>
+      </w:r>
+      <w:r>
+        <w:rPr>
+          <w:rFonts w:ascii="Consolas" w:eastAsia="Times New Roman" w:hAnsi="Consolas" w:cs="Times New Roman"/>
+          <w:color w:val="CE9178"/>
+          <w:sz w:val="30"/>
+          <w:szCs w:val="30"/>
+          <w:lang w:eastAsia="pt-BR"/>
+        </w:rPr>
+        <w:tab/>
+      </w:r>
+      <w:r>
+        <w:rPr>
+          <w:rFonts w:ascii="Consolas" w:eastAsia="Times New Roman" w:hAnsi="Consolas" w:cs="Times New Roman"/>
+          <w:color w:val="CE9178"/>
+          <w:sz w:val="30"/>
+          <w:szCs w:val="30"/>
+          <w:lang w:eastAsia="pt-BR"/>
+        </w:rPr>
+        <w:tab/>
+      </w:r>
+      <w:r>
+        <w:rPr>
+          <w:rFonts w:ascii="Consolas" w:eastAsia="Times New Roman" w:hAnsi="Consolas" w:cs="Times New Roman"/>
+          <w:color w:val="9CDCFE"/>
+          <w:sz w:val="30"/>
+          <w:szCs w:val="30"/>
+          <w:lang w:eastAsia="pt-BR"/>
+        </w:rPr>
+        <w:t>(</w:t>
+      </w:r>
+      <w:r>
+        <w:rPr>
+          <w:rFonts w:ascii="Consolas" w:eastAsia="Times New Roman" w:hAnsi="Consolas" w:cs="Times New Roman"/>
+          <w:color w:val="9CDCFE"/>
+          <w:sz w:val="30"/>
+          <w:szCs w:val="30"/>
+          <w:lang w:eastAsia="pt-BR"/>
+        </w:rPr>
+        <w:t xml:space="preserve">I - </w:t>
+      </w:r>
+      <w:r>
+        <w:rPr>
+          <w:rFonts w:ascii="Consolas" w:eastAsia="Times New Roman" w:hAnsi="Consolas" w:cs="Times New Roman"/>
+          <w:color w:val="9CDCFE"/>
+          <w:sz w:val="30"/>
+          <w:szCs w:val="30"/>
+          <w:lang w:eastAsia="pt-BR"/>
+        </w:rPr>
+        <w:t xml:space="preserve">Apaga </w:t>
+      </w:r>
+      <w:proofErr w:type="spellStart"/>
+      <w:r>
+        <w:rPr>
+          <w:rFonts w:ascii="Consolas" w:eastAsia="Times New Roman" w:hAnsi="Consolas" w:cs="Times New Roman"/>
+          <w:color w:val="9CDCFE"/>
+          <w:sz w:val="30"/>
+          <w:szCs w:val="30"/>
+          <w:lang w:eastAsia="pt-BR"/>
+        </w:rPr>
+        <w:t>tds</w:t>
+      </w:r>
+      <w:proofErr w:type="spellEnd"/>
+      <w:r>
+        <w:rPr>
+          <w:rFonts w:ascii="Consolas" w:eastAsia="Times New Roman" w:hAnsi="Consolas" w:cs="Times New Roman"/>
+          <w:color w:val="9CDCFE"/>
+          <w:sz w:val="30"/>
+          <w:szCs w:val="30"/>
+          <w:lang w:eastAsia="pt-BR"/>
+        </w:rPr>
+        <w:t xml:space="preserve"> </w:t>
+      </w:r>
+      <w:proofErr w:type="spellStart"/>
+      <w:r>
+        <w:rPr>
+          <w:rFonts w:ascii="Consolas" w:eastAsia="Times New Roman" w:hAnsi="Consolas" w:cs="Times New Roman"/>
+          <w:color w:val="9CDCFE"/>
+          <w:sz w:val="30"/>
+          <w:szCs w:val="30"/>
+          <w:lang w:eastAsia="pt-BR"/>
+        </w:rPr>
+        <w:t>arq</w:t>
+      </w:r>
+      <w:proofErr w:type="spellEnd"/>
+      <w:r>
+        <w:rPr>
+          <w:rFonts w:ascii="Consolas" w:eastAsia="Times New Roman" w:hAnsi="Consolas" w:cs="Times New Roman"/>
+          <w:color w:val="9CDCFE"/>
+          <w:sz w:val="30"/>
+          <w:szCs w:val="30"/>
+          <w:lang w:eastAsia="pt-BR"/>
+        </w:rPr>
+        <w:t xml:space="preserve"> da </w:t>
+      </w:r>
+      <w:proofErr w:type="spellStart"/>
+      <w:r>
+        <w:rPr>
+          <w:rFonts w:ascii="Consolas" w:eastAsia="Times New Roman" w:hAnsi="Consolas" w:cs="Times New Roman"/>
+          <w:color w:val="9CDCFE"/>
+          <w:sz w:val="30"/>
+          <w:szCs w:val="30"/>
+          <w:lang w:eastAsia="pt-BR"/>
+        </w:rPr>
+        <w:t>branch</w:t>
+      </w:r>
+      <w:proofErr w:type="spellEnd"/>
+      <w:r>
+        <w:rPr>
+          <w:rFonts w:ascii="Consolas" w:eastAsia="Times New Roman" w:hAnsi="Consolas" w:cs="Times New Roman"/>
+          <w:color w:val="9CDCFE"/>
+          <w:sz w:val="30"/>
+          <w:szCs w:val="30"/>
+          <w:lang w:eastAsia="pt-BR"/>
+        </w:rPr>
+        <w:t xml:space="preserve"> nova criada</w:t>
+      </w:r>
+      <w:r>
+        <w:rPr>
+          <w:rFonts w:ascii="Consolas" w:eastAsia="Times New Roman" w:hAnsi="Consolas" w:cs="Times New Roman"/>
+          <w:color w:val="9CDCFE"/>
+          <w:sz w:val="30"/>
+          <w:szCs w:val="30"/>
+          <w:lang w:eastAsia="pt-BR"/>
+        </w:rPr>
+        <w:t>)</w:t>
+      </w:r>
+    </w:p>
+    <w:p>
+      <w:pPr>
+        <w:shd w:val="clear" w:color="auto" w:fill="1E1E1E"/>
+        <w:spacing w:after="0" w:line="405" w:lineRule="atLeast"/>
+        <w:rPr>
+          <w:rFonts w:ascii="Consolas" w:eastAsia="Times New Roman" w:hAnsi="Consolas" w:cs="Times New Roman"/>
+          <w:color w:val="CE9178"/>
+          <w:sz w:val="30"/>
+          <w:szCs w:val="30"/>
+          <w:lang w:eastAsia="pt-BR"/>
+        </w:rPr>
+      </w:pPr>
+      <w:r>
+        <w:rPr>
+          <w:rFonts w:ascii="Consolas" w:eastAsia="Times New Roman" w:hAnsi="Consolas" w:cs="Times New Roman"/>
+          <w:color w:val="CE9178"/>
+          <w:sz w:val="30"/>
+          <w:szCs w:val="30"/>
+          <w:lang w:eastAsia="pt-BR"/>
+        </w:rPr>
+        <w:t>$ git clean -fdx</w:t>
+      </w:r>
+      <w:r>
+        <w:rPr>
+          <w:rFonts w:ascii="Consolas" w:eastAsia="Times New Roman" w:hAnsi="Consolas" w:cs="Times New Roman"/>
+          <w:color w:val="CE9178"/>
+          <w:sz w:val="30"/>
+          <w:szCs w:val="30"/>
+          <w:lang w:eastAsia="pt-BR"/>
+        </w:rPr>
+        <w:tab/>
+      </w:r>
+      <w:r>
+        <w:rPr>
+          <w:rFonts w:ascii="Consolas" w:eastAsia="Times New Roman" w:hAnsi="Consolas" w:cs="Times New Roman"/>
+          <w:color w:val="CE9178"/>
+          <w:sz w:val="30"/>
+          <w:szCs w:val="30"/>
+          <w:lang w:eastAsia="pt-BR"/>
+        </w:rPr>
+        <w:tab/>
+      </w:r>
+      <w:r>
+        <w:rPr>
+          <w:rFonts w:ascii="Consolas" w:eastAsia="Times New Roman" w:hAnsi="Consolas" w:cs="Times New Roman"/>
+          <w:color w:val="CE9178"/>
+          <w:sz w:val="30"/>
+          <w:szCs w:val="30"/>
+          <w:lang w:eastAsia="pt-BR"/>
+        </w:rPr>
+        <w:tab/>
+      </w:r>
+      <w:r>
+        <w:rPr>
+          <w:rFonts w:ascii="Consolas" w:eastAsia="Times New Roman" w:hAnsi="Consolas" w:cs="Times New Roman"/>
+          <w:color w:val="9CDCFE"/>
+          <w:sz w:val="30"/>
+          <w:szCs w:val="30"/>
+          <w:lang w:eastAsia="pt-BR"/>
+        </w:rPr>
+        <w:t>(</w:t>
+      </w:r>
+      <w:r>
+        <w:rPr>
+          <w:rFonts w:ascii="Consolas" w:eastAsia="Times New Roman" w:hAnsi="Consolas" w:cs="Times New Roman"/>
+          <w:color w:val="9CDCFE"/>
+          <w:sz w:val="30"/>
+          <w:szCs w:val="30"/>
+          <w:lang w:eastAsia="pt-BR"/>
+        </w:rPr>
+        <w:t xml:space="preserve">II - </w:t>
+      </w:r>
+      <w:r>
+        <w:rPr>
+          <w:rFonts w:ascii="Consolas" w:eastAsia="Times New Roman" w:hAnsi="Consolas" w:cs="Times New Roman"/>
+          <w:color w:val="9CDCFE"/>
+          <w:sz w:val="30"/>
+          <w:szCs w:val="30"/>
+          <w:lang w:eastAsia="pt-BR"/>
+        </w:rPr>
+        <w:t xml:space="preserve">Apaga </w:t>
+      </w:r>
+      <w:proofErr w:type="spellStart"/>
+      <w:r>
+        <w:rPr>
+          <w:rFonts w:ascii="Consolas" w:eastAsia="Times New Roman" w:hAnsi="Consolas" w:cs="Times New Roman"/>
+          <w:color w:val="9CDCFE"/>
+          <w:sz w:val="30"/>
+          <w:szCs w:val="30"/>
+          <w:lang w:eastAsia="pt-BR"/>
+        </w:rPr>
+        <w:t>tds</w:t>
+      </w:r>
+      <w:proofErr w:type="spellEnd"/>
+      <w:r>
+        <w:rPr>
+          <w:rFonts w:ascii="Consolas" w:eastAsia="Times New Roman" w:hAnsi="Consolas" w:cs="Times New Roman"/>
+          <w:color w:val="9CDCFE"/>
+          <w:sz w:val="30"/>
+          <w:szCs w:val="30"/>
+          <w:lang w:eastAsia="pt-BR"/>
+        </w:rPr>
+        <w:t xml:space="preserve"> </w:t>
+      </w:r>
+      <w:proofErr w:type="spellStart"/>
+      <w:r>
+        <w:rPr>
+          <w:rFonts w:ascii="Consolas" w:eastAsia="Times New Roman" w:hAnsi="Consolas" w:cs="Times New Roman"/>
+          <w:color w:val="9CDCFE"/>
+          <w:sz w:val="30"/>
+          <w:szCs w:val="30"/>
+          <w:lang w:eastAsia="pt-BR"/>
+        </w:rPr>
+        <w:t>arq</w:t>
+      </w:r>
+      <w:proofErr w:type="spellEnd"/>
+      <w:r>
+        <w:rPr>
+          <w:rFonts w:ascii="Consolas" w:eastAsia="Times New Roman" w:hAnsi="Consolas" w:cs="Times New Roman"/>
+          <w:color w:val="9CDCFE"/>
+          <w:sz w:val="30"/>
+          <w:szCs w:val="30"/>
+          <w:lang w:eastAsia="pt-BR"/>
+        </w:rPr>
+        <w:t xml:space="preserve"> da </w:t>
+      </w:r>
+      <w:proofErr w:type="spellStart"/>
+      <w:r>
+        <w:rPr>
+          <w:rFonts w:ascii="Consolas" w:eastAsia="Times New Roman" w:hAnsi="Consolas" w:cs="Times New Roman"/>
+          <w:color w:val="9CDCFE"/>
+          <w:sz w:val="30"/>
+          <w:szCs w:val="30"/>
+          <w:lang w:eastAsia="pt-BR"/>
+        </w:rPr>
+        <w:t>branch</w:t>
+      </w:r>
+      <w:proofErr w:type="spellEnd"/>
+      <w:r>
+        <w:rPr>
+          <w:rFonts w:ascii="Consolas" w:eastAsia="Times New Roman" w:hAnsi="Consolas" w:cs="Times New Roman"/>
+          <w:color w:val="9CDCFE"/>
+          <w:sz w:val="30"/>
+          <w:szCs w:val="30"/>
+          <w:lang w:eastAsia="pt-BR"/>
+        </w:rPr>
+        <w:t xml:space="preserve"> nova criada</w:t>
+      </w:r>
+      <w:r>
+        <w:rPr>
+          <w:rFonts w:ascii="Consolas" w:eastAsia="Times New Roman" w:hAnsi="Consolas" w:cs="Times New Roman"/>
+          <w:color w:val="9CDCFE"/>
+          <w:sz w:val="30"/>
+          <w:szCs w:val="30"/>
+          <w:lang w:eastAsia="pt-BR"/>
         </w:rPr>
         <w:t>)</w:t>
       </w:r>
@@ -2806,36 +3346,36 @@
           <w:color w:val="9CDCFE"/>
           <w:sz w:val="30"/>
           <w:szCs w:val="30"/>
-          <w:lang w:eastAsia="pt-BR"/>
-        </w:rPr>
-      </w:pPr>
-      <w:r>
-        <w:rPr>
-          <w:rFonts w:ascii="Consolas" w:eastAsia="Times New Roman" w:hAnsi="Consolas" w:cs="Times New Roman"/>
-          <w:color w:val="9CDCFE"/>
-          <w:sz w:val="30"/>
-          <w:szCs w:val="30"/>
-          <w:lang w:eastAsia="pt-BR"/>
-        </w:rPr>
-        <w:tab/>
-      </w:r>
-      <w:r>
-        <w:rPr>
-          <w:rFonts w:ascii="Consolas" w:eastAsia="Times New Roman" w:hAnsi="Consolas" w:cs="Times New Roman"/>
-          <w:color w:val="9CDCFE"/>
-          <w:sz w:val="30"/>
-          <w:szCs w:val="30"/>
-          <w:lang w:eastAsia="pt-BR"/>
-        </w:rPr>
-        <w:tab/>
-      </w:r>
-      <w:r>
-        <w:rPr>
-          <w:rFonts w:ascii="Consolas" w:eastAsia="Times New Roman" w:hAnsi="Consolas" w:cs="Times New Roman"/>
-          <w:color w:val="9CDCFE"/>
-          <w:sz w:val="30"/>
-          <w:szCs w:val="30"/>
-          <w:lang w:eastAsia="pt-BR"/>
+          <w:lang w:val="en-US" w:eastAsia="pt-BR"/>
+        </w:rPr>
+      </w:pPr>
+      <w:r>
+        <w:rPr>
+          <w:rFonts w:ascii="Consolas" w:eastAsia="Times New Roman" w:hAnsi="Consolas" w:cs="Times New Roman"/>
+          <w:color w:val="9CDCFE"/>
+          <w:sz w:val="30"/>
+          <w:szCs w:val="30"/>
+          <w:lang w:val="en-US" w:eastAsia="pt-BR"/>
+        </w:rPr>
+        <w:tab/>
+      </w:r>
+      <w:r>
+        <w:rPr>
+          <w:rFonts w:ascii="Consolas" w:eastAsia="Times New Roman" w:hAnsi="Consolas" w:cs="Times New Roman"/>
+          <w:color w:val="9CDCFE"/>
+          <w:sz w:val="30"/>
+          <w:szCs w:val="30"/>
+          <w:lang w:val="en-US" w:eastAsia="pt-BR"/>
+        </w:rPr>
+        <w:tab/>
+      </w:r>
+      <w:r>
+        <w:rPr>
+          <w:rFonts w:ascii="Consolas" w:eastAsia="Times New Roman" w:hAnsi="Consolas" w:cs="Times New Roman"/>
+          <w:color w:val="9CDCFE"/>
+          <w:sz w:val="30"/>
+          <w:szCs w:val="30"/>
+          <w:lang w:val="en-US" w:eastAsia="pt-BR"/>
         </w:rPr>
         <w:tab/>
       </w:r>
@@ -2846,7 +3386,7 @@
           <w:color w:val="9CDCFE"/>
           <w:sz w:val="30"/>
           <w:szCs w:val="30"/>
-          <w:lang w:eastAsia="pt-BR"/>
+          <w:lang w:val="en-US" w:eastAsia="pt-BR"/>
         </w:rPr>
         <w:tab/>
       </w:r>
@@ -2858,7 +3398,7 @@
           <w:color w:val="FFFF00"/>
           <w:sz w:val="30"/>
           <w:szCs w:val="30"/>
-          <w:lang w:eastAsia="pt-BR"/>
+          <w:lang w:val="en-US" w:eastAsia="pt-BR"/>
         </w:rPr>
         <w:t>-----MERGE-----</w:t>
       </w:r>
@@ -3059,6 +3599,7 @@
         </w:rPr>
         <w:t xml:space="preserve">Nano </w:t>
       </w:r>
+      <w:proofErr w:type="gramStart"/>
       <w:r>
         <w:rPr>
           <w:rFonts w:ascii="Consolas" w:eastAsia="Times New Roman" w:hAnsi="Consolas" w:cs="Times New Roman"/>
@@ -3079,6 +3620,7 @@
         </w:rPr>
         <w:t>“</w:t>
       </w:r>
+      <w:proofErr w:type="gramEnd"/>
       <w:r>
         <w:rPr>
           <w:rFonts w:ascii="Consolas" w:eastAsia="Times New Roman" w:hAnsi="Consolas" w:cs="Times New Roman"/>
@@ -3427,27 +3969,7 @@
           <w:szCs w:val="30"/>
           <w:lang w:val="en-US" w:eastAsia="pt-BR"/>
         </w:rPr>
-        <w:t>-----</w:t>
-      </w:r>
-      <w:r>
-        <w:rPr>
-          <w:rFonts w:ascii="Consolas" w:eastAsia="Times New Roman" w:hAnsi="Consolas" w:cs="Times New Roman"/>
-          <w:color w:val="FFFF00"/>
-          <w:sz w:val="30"/>
-          <w:szCs w:val="30"/>
-          <w:lang w:val="en-US" w:eastAsia="pt-BR"/>
-        </w:rPr>
-        <w:t>MANAGEMENT</w:t>
-      </w:r>
-      <w:r>
-        <w:rPr>
-          <w:rFonts w:ascii="Consolas" w:eastAsia="Times New Roman" w:hAnsi="Consolas" w:cs="Times New Roman"/>
-          <w:color w:val="FFFF00"/>
-          <w:sz w:val="30"/>
-          <w:szCs w:val="30"/>
-          <w:lang w:val="en-US" w:eastAsia="pt-BR"/>
-        </w:rPr>
-        <w:t>-----</w:t>
+        <w:t>-----MANAGEMENT-----</w:t>
       </w:r>
       <w:bookmarkEnd w:id="16"/>
     </w:p>
@@ -3593,37 +4115,7 @@
           <w:szCs w:val="30"/>
           <w:lang w:val="en-US" w:eastAsia="pt-BR"/>
         </w:rPr>
-        <w:t>Show</w:t>
-      </w:r>
-      <w:r>
-        <w:rPr>
-          <w:rFonts w:ascii="Consolas" w:eastAsia="Times New Roman" w:hAnsi="Consolas" w:cs="Times New Roman"/>
-          <w:color w:val="9CDCFE"/>
-          <w:sz w:val="30"/>
-          <w:szCs w:val="30"/>
-          <w:lang w:val="en-US" w:eastAsia="pt-BR"/>
-        </w:rPr>
-        <w:t xml:space="preserve"> all</w:t>
-      </w:r>
-      <w:r>
-        <w:rPr>
-          <w:rFonts w:ascii="Consolas" w:eastAsia="Times New Roman" w:hAnsi="Consolas" w:cs="Times New Roman"/>
-          <w:color w:val="9CDCFE"/>
-          <w:sz w:val="30"/>
-          <w:szCs w:val="30"/>
-          <w:lang w:val="en-US" w:eastAsia="pt-BR"/>
-        </w:rPr>
-        <w:t xml:space="preserve"> commits</w:t>
-      </w:r>
-      <w:r>
-        <w:rPr>
-          <w:rFonts w:ascii="Consolas" w:eastAsia="Times New Roman" w:hAnsi="Consolas" w:cs="Times New Roman"/>
-          <w:color w:val="9CDCFE"/>
-          <w:sz w:val="30"/>
-          <w:szCs w:val="30"/>
-          <w:lang w:val="en-US" w:eastAsia="pt-BR"/>
-        </w:rPr>
-        <w:t>)</w:t>
+        <w:t>Show all commits)</w:t>
       </w:r>
     </w:p>
     <w:p>
@@ -3687,17 +4179,7 @@
           <w:szCs w:val="30"/>
           <w:lang w:eastAsia="pt-BR"/>
         </w:rPr>
-        <w:t>-----</w:t>
-      </w:r>
-      <w:r>
-        <w:rPr>
-          <w:rFonts w:ascii="Consolas" w:eastAsia="Times New Roman" w:hAnsi="Consolas" w:cs="Times New Roman"/>
-          <w:color w:val="FFFF00"/>
-          <w:sz w:val="30"/>
-          <w:szCs w:val="30"/>
-          <w:lang w:eastAsia="pt-BR"/>
-        </w:rPr>
-        <w:t>UNDO</w:t>
+        <w:t>-----UNDO</w:t>
       </w:r>
       <w:r>
         <w:rPr>
@@ -3733,8 +4215,8 @@
           <w:lang w:eastAsia="pt-BR"/>
         </w:rPr>
       </w:pPr>
-      <w:bookmarkStart w:id="18" w:name="_Hlk99206525"/>
-      <w:bookmarkStart w:id="19" w:name="_Hlk99209502"/>
+      <w:bookmarkStart w:id="18" w:name="_Hlk99209502"/>
+      <w:bookmarkStart w:id="19" w:name="_Hlk99206525"/>
       <w:r>
         <w:rPr>
           <w:rFonts w:ascii="Consolas" w:eastAsia="Times New Roman" w:hAnsi="Consolas" w:cs="Times New Roman"/>
@@ -3768,49 +4250,29 @@
         <w:t xml:space="preserve"> reset --hard </w:t>
       </w:r>
       <w:bookmarkStart w:id="20" w:name="_Hlk99206530"/>
+      <w:bookmarkEnd w:id="18"/>
+      <w:r>
+        <w:rPr>
+          <w:rFonts w:ascii="Consolas" w:eastAsia="Times New Roman" w:hAnsi="Consolas" w:cs="Times New Roman"/>
+          <w:color w:val="CE9178"/>
+          <w:sz w:val="30"/>
+          <w:szCs w:val="30"/>
+          <w:lang w:eastAsia="pt-BR"/>
+        </w:rPr>
+        <w:t>(</w:t>
+      </w:r>
+      <w:r>
+        <w:rPr>
+          <w:rFonts w:ascii="Consolas" w:eastAsia="Times New Roman" w:hAnsi="Consolas" w:cs="Times New Roman"/>
+          <w:color w:val="CE9178"/>
+          <w:sz w:val="30"/>
+          <w:szCs w:val="30"/>
+          <w:lang w:eastAsia="pt-BR"/>
+        </w:rPr>
+        <w:t>&lt;"HEAD”&gt;</w:t>
+      </w:r>
+      <w:bookmarkStart w:id="21" w:name="_Hlk99206541"/>
       <w:bookmarkEnd w:id="19"/>
-      <w:r>
-        <w:rPr>
-          <w:rFonts w:ascii="Consolas" w:eastAsia="Times New Roman" w:hAnsi="Consolas" w:cs="Times New Roman"/>
-          <w:color w:val="CE9178"/>
-          <w:sz w:val="30"/>
-          <w:szCs w:val="30"/>
-          <w:lang w:eastAsia="pt-BR"/>
-        </w:rPr>
-        <w:t>(</w:t>
-      </w:r>
-      <w:r>
-        <w:rPr>
-          <w:rFonts w:ascii="Consolas" w:eastAsia="Times New Roman" w:hAnsi="Consolas" w:cs="Times New Roman"/>
-          <w:color w:val="CE9178"/>
-          <w:sz w:val="30"/>
-          <w:szCs w:val="30"/>
-          <w:lang w:eastAsia="pt-BR"/>
-        </w:rPr>
-        <w:t>&lt;</w:t>
-      </w:r>
-      <w:r>
-        <w:rPr>
-          <w:rFonts w:ascii="Consolas" w:eastAsia="Times New Roman" w:hAnsi="Consolas" w:cs="Times New Roman"/>
-          <w:color w:val="CE9178"/>
-          <w:sz w:val="30"/>
-          <w:szCs w:val="30"/>
-          <w:lang w:eastAsia="pt-BR"/>
-        </w:rPr>
-        <w:t>"</w:t>
-      </w:r>
-      <w:r>
-        <w:rPr>
-          <w:rFonts w:ascii="Consolas" w:eastAsia="Times New Roman" w:hAnsi="Consolas" w:cs="Times New Roman"/>
-          <w:color w:val="CE9178"/>
-          <w:sz w:val="30"/>
-          <w:szCs w:val="30"/>
-          <w:lang w:eastAsia="pt-BR"/>
-        </w:rPr>
-        <w:t>HEAD”&gt;</w:t>
-      </w:r>
-      <w:bookmarkStart w:id="21" w:name="_Hlk99206541"/>
-      <w:bookmarkEnd w:id="18"/>
       <w:bookmarkEnd w:id="20"/>
       <w:r>
         <w:rPr>
@@ -3930,27 +4392,7 @@
           <w:szCs w:val="30"/>
           <w:lang w:eastAsia="pt-BR"/>
         </w:rPr>
-        <w:t>atualiza</w:t>
-      </w:r>
-      <w:r>
-        <w:rPr>
-          <w:rFonts w:ascii="Consolas" w:eastAsia="Times New Roman" w:hAnsi="Consolas" w:cs="Times New Roman"/>
-          <w:color w:val="9CDCFE"/>
-          <w:sz w:val="30"/>
-          <w:szCs w:val="30"/>
-          <w:lang w:eastAsia="pt-BR"/>
-        </w:rPr>
-        <w:t xml:space="preserve">ndo </w:t>
-      </w:r>
-      <w:r>
-        <w:rPr>
-          <w:rFonts w:ascii="Consolas" w:eastAsia="Times New Roman" w:hAnsi="Consolas" w:cs="Times New Roman"/>
-          <w:color w:val="9CDCFE"/>
-          <w:sz w:val="30"/>
-          <w:szCs w:val="30"/>
-          <w:lang w:eastAsia="pt-BR"/>
-        </w:rPr>
-        <w:t>se tiver alguma mudança nos arquivos existentes</w:t>
+        <w:t>atualizando se tiver alguma mudança nos arquivos existentes</w:t>
       </w:r>
       <w:r>
         <w:rPr>
@@ -4125,8 +4567,8 @@
           <w:lang w:eastAsia="pt-BR"/>
         </w:rPr>
       </w:pPr>
-      <w:bookmarkStart w:id="26" w:name="_Hlk99207002"/>
-      <w:bookmarkStart w:id="27" w:name="_Hlk99206495"/>
+      <w:bookmarkStart w:id="26" w:name="_Hlk99206495"/>
+      <w:bookmarkStart w:id="27" w:name="_Hlk99207002"/>
       <w:bookmarkEnd w:id="21"/>
       <w:r>
         <w:rPr>
@@ -4161,268 +4603,228 @@
         <w:t xml:space="preserve"> reset </w:t>
       </w:r>
       <w:bookmarkStart w:id="28" w:name="_Hlk99207074"/>
+      <w:bookmarkEnd w:id="26"/>
+      <w:r>
+        <w:rPr>
+          <w:rFonts w:ascii="Consolas" w:eastAsia="Times New Roman" w:hAnsi="Consolas" w:cs="Times New Roman"/>
+          <w:color w:val="CE9178"/>
+          <w:sz w:val="30"/>
+          <w:szCs w:val="30"/>
+          <w:lang w:eastAsia="pt-BR"/>
+        </w:rPr>
+        <w:t>(</w:t>
+      </w:r>
+      <w:r>
+        <w:rPr>
+          <w:rFonts w:ascii="Consolas" w:eastAsia="Times New Roman" w:hAnsi="Consolas" w:cs="Times New Roman"/>
+          <w:color w:val="CE9178"/>
+          <w:sz w:val="30"/>
+          <w:szCs w:val="30"/>
+          <w:lang w:eastAsia="pt-BR"/>
+        </w:rPr>
+        <w:t>&lt;"HEAD”</w:t>
+      </w:r>
+      <w:bookmarkEnd w:id="28"/>
+      <w:r>
+        <w:rPr>
+          <w:rFonts w:ascii="Consolas" w:eastAsia="Times New Roman" w:hAnsi="Consolas" w:cs="Times New Roman"/>
+          <w:color w:val="CE9178"/>
+          <w:sz w:val="30"/>
+          <w:szCs w:val="30"/>
+          <w:lang w:eastAsia="pt-BR"/>
+        </w:rPr>
+        <w:t>&gt;</w:t>
+      </w:r>
+      <w:r>
+        <w:rPr>
+          <w:rFonts w:ascii="Consolas" w:eastAsia="Times New Roman" w:hAnsi="Consolas" w:cs="Times New Roman"/>
+          <w:color w:val="CE9178"/>
+          <w:sz w:val="30"/>
+          <w:szCs w:val="30"/>
+          <w:lang w:eastAsia="pt-BR"/>
+        </w:rPr>
+        <w:tab/>
+      </w:r>
+      <w:r>
+        <w:rPr>
+          <w:rFonts w:ascii="Consolas" w:eastAsia="Times New Roman" w:hAnsi="Consolas" w:cs="Times New Roman"/>
+          <w:color w:val="CE9178"/>
+          <w:sz w:val="30"/>
+          <w:szCs w:val="30"/>
+          <w:lang w:eastAsia="pt-BR"/>
+        </w:rPr>
+        <w:t>)</w:t>
+      </w:r>
+      <w:r>
+        <w:rPr>
+          <w:rFonts w:ascii="Consolas" w:eastAsia="Times New Roman" w:hAnsi="Consolas" w:cs="Times New Roman"/>
+          <w:color w:val="CE9178"/>
+          <w:sz w:val="30"/>
+          <w:szCs w:val="30"/>
+          <w:lang w:eastAsia="pt-BR"/>
+        </w:rPr>
+        <w:tab/>
+      </w:r>
+      <w:bookmarkStart w:id="29" w:name="_Hlk99207054"/>
+      <w:r>
+        <w:rPr>
+          <w:rFonts w:ascii="Consolas" w:eastAsia="Times New Roman" w:hAnsi="Consolas" w:cs="Times New Roman"/>
+          <w:color w:val="CE9178"/>
+          <w:sz w:val="30"/>
+          <w:szCs w:val="30"/>
+          <w:lang w:eastAsia="pt-BR"/>
+        </w:rPr>
+        <w:tab/>
+      </w:r>
+      <w:r>
+        <w:rPr>
+          <w:rFonts w:ascii="Consolas" w:eastAsia="Times New Roman" w:hAnsi="Consolas" w:cs="Times New Roman"/>
+          <w:color w:val="9CDCFE"/>
+          <w:sz w:val="30"/>
+          <w:szCs w:val="30"/>
+          <w:lang w:eastAsia="pt-BR"/>
+        </w:rPr>
+        <w:t xml:space="preserve">(Aponta p </w:t>
+      </w:r>
+      <w:proofErr w:type="spellStart"/>
+      <w:r>
+        <w:rPr>
+          <w:rFonts w:ascii="Consolas" w:eastAsia="Times New Roman" w:hAnsi="Consolas" w:cs="Times New Roman"/>
+          <w:color w:val="9CDCFE"/>
+          <w:sz w:val="30"/>
+          <w:szCs w:val="30"/>
+          <w:lang w:eastAsia="pt-BR"/>
+        </w:rPr>
+        <w:t>commit</w:t>
+      </w:r>
+      <w:proofErr w:type="spellEnd"/>
+      <w:r>
+        <w:rPr>
+          <w:rFonts w:ascii="Consolas" w:eastAsia="Times New Roman" w:hAnsi="Consolas" w:cs="Times New Roman"/>
+          <w:color w:val="9CDCFE"/>
+          <w:sz w:val="30"/>
+          <w:szCs w:val="30"/>
+          <w:lang w:eastAsia="pt-BR"/>
+        </w:rPr>
+        <w:t xml:space="preserve"> / Traz tudo do </w:t>
+      </w:r>
+      <w:proofErr w:type="spellStart"/>
+      <w:r>
+        <w:rPr>
+          <w:rFonts w:ascii="Consolas" w:eastAsia="Times New Roman" w:hAnsi="Consolas" w:cs="Times New Roman"/>
+          <w:color w:val="9CDCFE"/>
+          <w:sz w:val="30"/>
+          <w:szCs w:val="30"/>
+          <w:lang w:eastAsia="pt-BR"/>
+        </w:rPr>
+        <w:t>commit</w:t>
+      </w:r>
+      <w:proofErr w:type="spellEnd"/>
+      <w:r>
+        <w:rPr>
+          <w:rFonts w:ascii="Consolas" w:eastAsia="Times New Roman" w:hAnsi="Consolas" w:cs="Times New Roman"/>
+          <w:color w:val="9CDCFE"/>
+          <w:sz w:val="30"/>
+          <w:szCs w:val="30"/>
+          <w:lang w:eastAsia="pt-BR"/>
+        </w:rPr>
+        <w:t xml:space="preserve"> </w:t>
+      </w:r>
+      <w:bookmarkStart w:id="30" w:name="_Hlk99206821"/>
+      <w:r>
+        <w:rPr>
+          <w:rFonts w:ascii="Consolas" w:eastAsia="Times New Roman" w:hAnsi="Consolas" w:cs="Times New Roman"/>
+          <w:color w:val="9CDCFE"/>
+          <w:sz w:val="30"/>
+          <w:szCs w:val="30"/>
+          <w:lang w:eastAsia="pt-BR"/>
+        </w:rPr>
+        <w:t>não atualiza se tiver alguma mudança nos arquivos existentes</w:t>
+      </w:r>
+      <w:r>
+        <w:rPr>
+          <w:rFonts w:ascii="Consolas" w:eastAsia="Times New Roman" w:hAnsi="Consolas" w:cs="Times New Roman"/>
+          <w:color w:val="9CDCFE"/>
+          <w:sz w:val="30"/>
+          <w:szCs w:val="30"/>
+          <w:lang w:eastAsia="pt-BR"/>
+        </w:rPr>
+        <w:t xml:space="preserve"> </w:t>
+      </w:r>
+      <w:bookmarkEnd w:id="30"/>
+      <w:r>
+        <w:rPr>
+          <w:rFonts w:ascii="Consolas" w:eastAsia="Times New Roman" w:hAnsi="Consolas" w:cs="Times New Roman"/>
+          <w:color w:val="9CDCFE"/>
+          <w:sz w:val="30"/>
+          <w:szCs w:val="30"/>
+          <w:lang w:eastAsia="pt-BR"/>
+        </w:rPr>
+        <w:t>/</w:t>
+      </w:r>
+      <w:r>
+        <w:rPr>
+          <w:rFonts w:ascii="Consolas" w:eastAsia="Times New Roman" w:hAnsi="Consolas" w:cs="Times New Roman"/>
+          <w:color w:val="9CDCFE"/>
+          <w:sz w:val="30"/>
+          <w:szCs w:val="30"/>
+          <w:lang w:eastAsia="pt-BR"/>
+        </w:rPr>
+        <w:t xml:space="preserve"> </w:t>
+      </w:r>
+      <w:proofErr w:type="spellStart"/>
+      <w:r>
+        <w:rPr>
+          <w:rFonts w:ascii="Consolas" w:eastAsia="Times New Roman" w:hAnsi="Consolas" w:cs="Times New Roman"/>
+          <w:color w:val="9CDCFE"/>
+          <w:sz w:val="30"/>
+          <w:szCs w:val="30"/>
+          <w:lang w:eastAsia="pt-BR"/>
+        </w:rPr>
+        <w:t>Unstage</w:t>
+      </w:r>
+      <w:proofErr w:type="spellEnd"/>
+      <w:r>
+        <w:rPr>
+          <w:rFonts w:ascii="Consolas" w:eastAsia="Times New Roman" w:hAnsi="Consolas" w:cs="Times New Roman"/>
+          <w:color w:val="9CDCFE"/>
+          <w:sz w:val="30"/>
+          <w:szCs w:val="30"/>
+          <w:lang w:eastAsia="pt-BR"/>
+        </w:rPr>
+        <w:t xml:space="preserve"> tudo</w:t>
+      </w:r>
+      <w:r>
+        <w:rPr>
+          <w:rFonts w:ascii="Consolas" w:eastAsia="Times New Roman" w:hAnsi="Consolas" w:cs="Times New Roman"/>
+          <w:color w:val="9CDCFE"/>
+          <w:sz w:val="30"/>
+          <w:szCs w:val="30"/>
+          <w:lang w:eastAsia="pt-BR"/>
+        </w:rPr>
+        <w:t xml:space="preserve"> </w:t>
+      </w:r>
+      <w:r>
+        <w:rPr>
+          <w:rFonts w:ascii="Consolas" w:eastAsia="Times New Roman" w:hAnsi="Consolas" w:cs="Times New Roman"/>
+          <w:color w:val="9CDCFE"/>
+          <w:sz w:val="30"/>
+          <w:szCs w:val="30"/>
+          <w:lang w:eastAsia="pt-BR"/>
+        </w:rPr>
+        <w:t>independente do estado das mudanças, mas não modifica estrutura de pastas</w:t>
+      </w:r>
+      <w:r>
+        <w:rPr>
+          <w:rFonts w:ascii="Consolas" w:eastAsia="Times New Roman" w:hAnsi="Consolas" w:cs="Times New Roman"/>
+          <w:color w:val="9CDCFE"/>
+          <w:sz w:val="30"/>
+          <w:szCs w:val="30"/>
+          <w:lang w:eastAsia="pt-BR"/>
+        </w:rPr>
+        <w:t>)</w:t>
+      </w:r>
       <w:bookmarkEnd w:id="27"/>
-      <w:r>
-        <w:rPr>
-          <w:rFonts w:ascii="Consolas" w:eastAsia="Times New Roman" w:hAnsi="Consolas" w:cs="Times New Roman"/>
-          <w:color w:val="CE9178"/>
-          <w:sz w:val="30"/>
-          <w:szCs w:val="30"/>
-          <w:lang w:eastAsia="pt-BR"/>
-        </w:rPr>
-        <w:t>(</w:t>
-      </w:r>
-      <w:r>
-        <w:rPr>
-          <w:rFonts w:ascii="Consolas" w:eastAsia="Times New Roman" w:hAnsi="Consolas" w:cs="Times New Roman"/>
-          <w:color w:val="CE9178"/>
-          <w:sz w:val="30"/>
-          <w:szCs w:val="30"/>
-          <w:lang w:eastAsia="pt-BR"/>
-        </w:rPr>
-        <w:t>&lt;"HEAD”</w:t>
-      </w:r>
-      <w:bookmarkEnd w:id="28"/>
-      <w:r>
-        <w:rPr>
-          <w:rFonts w:ascii="Consolas" w:eastAsia="Times New Roman" w:hAnsi="Consolas" w:cs="Times New Roman"/>
-          <w:color w:val="CE9178"/>
-          <w:sz w:val="30"/>
-          <w:szCs w:val="30"/>
-          <w:lang w:eastAsia="pt-BR"/>
-        </w:rPr>
-        <w:t>&gt;</w:t>
-      </w:r>
-      <w:r>
-        <w:rPr>
-          <w:rFonts w:ascii="Consolas" w:eastAsia="Times New Roman" w:hAnsi="Consolas" w:cs="Times New Roman"/>
-          <w:color w:val="CE9178"/>
-          <w:sz w:val="30"/>
-          <w:szCs w:val="30"/>
-          <w:lang w:eastAsia="pt-BR"/>
-        </w:rPr>
-        <w:tab/>
-      </w:r>
-      <w:r>
-        <w:rPr>
-          <w:rFonts w:ascii="Consolas" w:eastAsia="Times New Roman" w:hAnsi="Consolas" w:cs="Times New Roman"/>
-          <w:color w:val="CE9178"/>
-          <w:sz w:val="30"/>
-          <w:szCs w:val="30"/>
-          <w:lang w:eastAsia="pt-BR"/>
-        </w:rPr>
-        <w:t>)</w:t>
-      </w:r>
-      <w:r>
-        <w:rPr>
-          <w:rFonts w:ascii="Consolas" w:eastAsia="Times New Roman" w:hAnsi="Consolas" w:cs="Times New Roman"/>
-          <w:color w:val="CE9178"/>
-          <w:sz w:val="30"/>
-          <w:szCs w:val="30"/>
-          <w:lang w:eastAsia="pt-BR"/>
-        </w:rPr>
-        <w:tab/>
-      </w:r>
-      <w:bookmarkStart w:id="29" w:name="_Hlk99207054"/>
-      <w:r>
-        <w:rPr>
-          <w:rFonts w:ascii="Consolas" w:eastAsia="Times New Roman" w:hAnsi="Consolas" w:cs="Times New Roman"/>
-          <w:color w:val="CE9178"/>
-          <w:sz w:val="30"/>
-          <w:szCs w:val="30"/>
-          <w:lang w:eastAsia="pt-BR"/>
-        </w:rPr>
-        <w:tab/>
-      </w:r>
-      <w:r>
-        <w:rPr>
-          <w:rFonts w:ascii="Consolas" w:eastAsia="Times New Roman" w:hAnsi="Consolas" w:cs="Times New Roman"/>
-          <w:color w:val="9CDCFE"/>
-          <w:sz w:val="30"/>
-          <w:szCs w:val="30"/>
-          <w:lang w:eastAsia="pt-BR"/>
-        </w:rPr>
-        <w:t xml:space="preserve">(Aponta p </w:t>
-      </w:r>
-      <w:proofErr w:type="spellStart"/>
-      <w:r>
-        <w:rPr>
-          <w:rFonts w:ascii="Consolas" w:eastAsia="Times New Roman" w:hAnsi="Consolas" w:cs="Times New Roman"/>
-          <w:color w:val="9CDCFE"/>
-          <w:sz w:val="30"/>
-          <w:szCs w:val="30"/>
-          <w:lang w:eastAsia="pt-BR"/>
-        </w:rPr>
-        <w:t>commit</w:t>
-      </w:r>
-      <w:proofErr w:type="spellEnd"/>
-      <w:r>
-        <w:rPr>
-          <w:rFonts w:ascii="Consolas" w:eastAsia="Times New Roman" w:hAnsi="Consolas" w:cs="Times New Roman"/>
-          <w:color w:val="9CDCFE"/>
-          <w:sz w:val="30"/>
-          <w:szCs w:val="30"/>
-          <w:lang w:eastAsia="pt-BR"/>
-        </w:rPr>
-        <w:t xml:space="preserve"> / Traz tudo do </w:t>
-      </w:r>
-      <w:proofErr w:type="spellStart"/>
-      <w:r>
-        <w:rPr>
-          <w:rFonts w:ascii="Consolas" w:eastAsia="Times New Roman" w:hAnsi="Consolas" w:cs="Times New Roman"/>
-          <w:color w:val="9CDCFE"/>
-          <w:sz w:val="30"/>
-          <w:szCs w:val="30"/>
-          <w:lang w:eastAsia="pt-BR"/>
-        </w:rPr>
-        <w:t>commit</w:t>
-      </w:r>
-      <w:proofErr w:type="spellEnd"/>
-      <w:r>
-        <w:rPr>
-          <w:rFonts w:ascii="Consolas" w:eastAsia="Times New Roman" w:hAnsi="Consolas" w:cs="Times New Roman"/>
-          <w:color w:val="9CDCFE"/>
-          <w:sz w:val="30"/>
-          <w:szCs w:val="30"/>
-          <w:lang w:eastAsia="pt-BR"/>
-        </w:rPr>
-        <w:t xml:space="preserve"> </w:t>
-      </w:r>
-      <w:bookmarkStart w:id="30" w:name="_Hlk99206821"/>
-      <w:r>
-        <w:rPr>
-          <w:rFonts w:ascii="Consolas" w:eastAsia="Times New Roman" w:hAnsi="Consolas" w:cs="Times New Roman"/>
-          <w:color w:val="9CDCFE"/>
-          <w:sz w:val="30"/>
-          <w:szCs w:val="30"/>
-          <w:lang w:eastAsia="pt-BR"/>
-        </w:rPr>
-        <w:t>não atualiza se tiver alguma mudança nos arquivos existentes</w:t>
-      </w:r>
-      <w:r>
-        <w:rPr>
-          <w:rFonts w:ascii="Consolas" w:eastAsia="Times New Roman" w:hAnsi="Consolas" w:cs="Times New Roman"/>
-          <w:color w:val="9CDCFE"/>
-          <w:sz w:val="30"/>
-          <w:szCs w:val="30"/>
-          <w:lang w:eastAsia="pt-BR"/>
-        </w:rPr>
-        <w:t xml:space="preserve"> </w:t>
-      </w:r>
-      <w:bookmarkEnd w:id="30"/>
-      <w:r>
-        <w:rPr>
-          <w:rFonts w:ascii="Consolas" w:eastAsia="Times New Roman" w:hAnsi="Consolas" w:cs="Times New Roman"/>
-          <w:color w:val="9CDCFE"/>
-          <w:sz w:val="30"/>
-          <w:szCs w:val="30"/>
-          <w:lang w:eastAsia="pt-BR"/>
-        </w:rPr>
-        <w:t>/</w:t>
-      </w:r>
-      <w:r>
-        <w:rPr>
-          <w:rFonts w:ascii="Consolas" w:eastAsia="Times New Roman" w:hAnsi="Consolas" w:cs="Times New Roman"/>
-          <w:color w:val="9CDCFE"/>
-          <w:sz w:val="30"/>
-          <w:szCs w:val="30"/>
-          <w:lang w:eastAsia="pt-BR"/>
-        </w:rPr>
-        <w:t xml:space="preserve"> </w:t>
-      </w:r>
-      <w:proofErr w:type="spellStart"/>
-      <w:r>
-        <w:rPr>
-          <w:rFonts w:ascii="Consolas" w:eastAsia="Times New Roman" w:hAnsi="Consolas" w:cs="Times New Roman"/>
-          <w:color w:val="9CDCFE"/>
-          <w:sz w:val="30"/>
-          <w:szCs w:val="30"/>
-          <w:lang w:eastAsia="pt-BR"/>
-        </w:rPr>
-        <w:t>Unstage</w:t>
-      </w:r>
-      <w:proofErr w:type="spellEnd"/>
-      <w:r>
-        <w:rPr>
-          <w:rFonts w:ascii="Consolas" w:eastAsia="Times New Roman" w:hAnsi="Consolas" w:cs="Times New Roman"/>
-          <w:color w:val="9CDCFE"/>
-          <w:sz w:val="30"/>
-          <w:szCs w:val="30"/>
-          <w:lang w:eastAsia="pt-BR"/>
-        </w:rPr>
-        <w:t xml:space="preserve"> tudo</w:t>
-      </w:r>
-      <w:r>
-        <w:rPr>
-          <w:rFonts w:ascii="Consolas" w:eastAsia="Times New Roman" w:hAnsi="Consolas" w:cs="Times New Roman"/>
-          <w:color w:val="9CDCFE"/>
-          <w:sz w:val="30"/>
-          <w:szCs w:val="30"/>
-          <w:lang w:eastAsia="pt-BR"/>
-        </w:rPr>
-        <w:t xml:space="preserve"> </w:t>
-      </w:r>
-      <w:r>
-        <w:rPr>
-          <w:rFonts w:ascii="Consolas" w:eastAsia="Times New Roman" w:hAnsi="Consolas" w:cs="Times New Roman"/>
-          <w:color w:val="9CDCFE"/>
-          <w:sz w:val="30"/>
-          <w:szCs w:val="30"/>
-          <w:lang w:eastAsia="pt-BR"/>
-        </w:rPr>
-        <w:t>independente do estado das mudanças</w:t>
-      </w:r>
-      <w:r>
-        <w:rPr>
-          <w:rFonts w:ascii="Consolas" w:eastAsia="Times New Roman" w:hAnsi="Consolas" w:cs="Times New Roman"/>
-          <w:color w:val="9CDCFE"/>
-          <w:sz w:val="30"/>
-          <w:szCs w:val="30"/>
-          <w:lang w:eastAsia="pt-BR"/>
-        </w:rPr>
-        <w:t>, mas</w:t>
-      </w:r>
-      <w:r>
-        <w:rPr>
-          <w:rFonts w:ascii="Consolas" w:eastAsia="Times New Roman" w:hAnsi="Consolas" w:cs="Times New Roman"/>
-          <w:color w:val="9CDCFE"/>
-          <w:sz w:val="30"/>
-          <w:szCs w:val="30"/>
-          <w:lang w:eastAsia="pt-BR"/>
-        </w:rPr>
-        <w:t xml:space="preserve"> </w:t>
-      </w:r>
-      <w:r>
-        <w:rPr>
-          <w:rFonts w:ascii="Consolas" w:eastAsia="Times New Roman" w:hAnsi="Consolas" w:cs="Times New Roman"/>
-          <w:color w:val="9CDCFE"/>
-          <w:sz w:val="30"/>
-          <w:szCs w:val="30"/>
-          <w:lang w:eastAsia="pt-BR"/>
-        </w:rPr>
-        <w:t>não</w:t>
-      </w:r>
-      <w:r>
-        <w:rPr>
-          <w:rFonts w:ascii="Consolas" w:eastAsia="Times New Roman" w:hAnsi="Consolas" w:cs="Times New Roman"/>
-          <w:color w:val="9CDCFE"/>
-          <w:sz w:val="30"/>
-          <w:szCs w:val="30"/>
-          <w:lang w:eastAsia="pt-BR"/>
-        </w:rPr>
-        <w:t xml:space="preserve"> modifica estrutura de pastas</w:t>
-      </w:r>
-      <w:r>
-        <w:rPr>
-          <w:rFonts w:ascii="Consolas" w:eastAsia="Times New Roman" w:hAnsi="Consolas" w:cs="Times New Roman"/>
-          <w:color w:val="9CDCFE"/>
-          <w:sz w:val="30"/>
-          <w:szCs w:val="30"/>
-          <w:lang w:eastAsia="pt-BR"/>
-        </w:rPr>
-        <w:t>)</w:t>
-      </w:r>
-      <w:bookmarkEnd w:id="26"/>
       <w:bookmarkEnd w:id="29"/>
     </w:p>
     <w:p>
@@ -4583,7 +4985,18 @@
           <w:szCs w:val="30"/>
           <w:lang w:eastAsia="pt-BR"/>
         </w:rPr>
-        <w:t xml:space="preserve"> não atualiza se tiver alguma mudança nos arquivos existentes</w:t>
+        <w:t xml:space="preserve"> não atualiza se tiver alguma </w:t>
+      </w:r>
+      <w:r>
+        <w:rPr>
+          <w:rFonts w:ascii="Consolas" w:eastAsia="Times New Roman" w:hAnsi="Consolas" w:cs="Times New Roman"/>
+          <w:color w:val="9CDCFE"/>
+          <w:sz w:val="30"/>
+          <w:szCs w:val="30"/>
+          <w:lang w:eastAsia="pt-BR"/>
+        </w:rPr>
+        <w:lastRenderedPageBreak/>
+        <w:t>mudança nos arquivos existentes</w:t>
       </w:r>
       <w:r>
         <w:rPr>
@@ -4690,6 +5103,7 @@
           <w:lang w:val="en-US" w:eastAsia="pt-BR"/>
         </w:rPr>
       </w:pPr>
+      <w:proofErr w:type="gramStart"/>
       <w:r>
         <w:rPr>
           <w:rFonts w:ascii="Consolas" w:eastAsia="Times New Roman" w:hAnsi="Consolas" w:cs="Times New Roman"/>
@@ -4724,7 +5138,18 @@
           <w:szCs w:val="30"/>
           <w:lang w:val="en-US" w:eastAsia="pt-BR"/>
         </w:rPr>
-        <w:t>git restore . --staged</w:t>
+        <w:t>git</w:t>
+      </w:r>
+      <w:proofErr w:type="gramEnd"/>
+      <w:r>
+        <w:rPr>
+          <w:rFonts w:ascii="Consolas" w:eastAsia="Times New Roman" w:hAnsi="Consolas" w:cs="Times New Roman"/>
+          <w:color w:val="CE9178"/>
+          <w:sz w:val="30"/>
+          <w:szCs w:val="30"/>
+          <w:lang w:val="en-US" w:eastAsia="pt-BR"/>
+        </w:rPr>
+        <w:t xml:space="preserve"> restore . --staged</w:t>
       </w:r>
       <w:r>
         <w:rPr>
@@ -4754,27 +5179,7 @@
           <w:szCs w:val="30"/>
           <w:lang w:val="en-US" w:eastAsia="pt-BR"/>
         </w:rPr>
-        <w:t>Undo all staged changes to unstaged changes</w:t>
-      </w:r>
-      <w:r>
-        <w:rPr>
-          <w:rFonts w:ascii="Consolas" w:eastAsia="Times New Roman" w:hAnsi="Consolas" w:cs="Times New Roman"/>
-          <w:color w:val="9CDCFE"/>
-          <w:sz w:val="30"/>
-          <w:szCs w:val="30"/>
-          <w:lang w:val="en-US" w:eastAsia="pt-BR"/>
-        </w:rPr>
-        <w:t>, no structure modifications</w:t>
-      </w:r>
-      <w:r>
-        <w:rPr>
-          <w:rFonts w:ascii="Consolas" w:eastAsia="Times New Roman" w:hAnsi="Consolas" w:cs="Times New Roman"/>
-          <w:color w:val="9CDCFE"/>
-          <w:sz w:val="30"/>
-          <w:szCs w:val="30"/>
-          <w:lang w:val="en-US" w:eastAsia="pt-BR"/>
-        </w:rPr>
-        <w:t>)</w:t>
+        <w:t>Undo all staged changes to unstaged changes, no structure modifications)</w:t>
       </w:r>
     </w:p>
     <w:p>
@@ -4798,7 +5203,6 @@
           <w:szCs w:val="30"/>
           <w:lang w:val="en-US" w:eastAsia="pt-BR"/>
         </w:rPr>
-        <w:lastRenderedPageBreak/>
         <w:t>$ git clean</w:t>
       </w:r>
       <w:r>
@@ -4913,7 +5317,29 @@
           <w:szCs w:val="30"/>
           <w:lang w:val="en-US" w:eastAsia="pt-BR"/>
         </w:rPr>
-        <w:t xml:space="preserve"> unstaged </w:t>
+        <w:t xml:space="preserve"> </w:t>
+      </w:r>
+      <w:proofErr w:type="spellStart"/>
+      <w:r>
+        <w:rPr>
+          <w:rFonts w:ascii="Consolas" w:eastAsia="Times New Roman" w:hAnsi="Consolas" w:cs="Times New Roman"/>
+          <w:color w:val="9CDCFE"/>
+          <w:sz w:val="30"/>
+          <w:szCs w:val="30"/>
+          <w:lang w:val="en-US" w:eastAsia="pt-BR"/>
+        </w:rPr>
+        <w:t>unstaged</w:t>
+      </w:r>
+      <w:proofErr w:type="spellEnd"/>
+      <w:r>
+        <w:rPr>
+          <w:rFonts w:ascii="Consolas" w:eastAsia="Times New Roman" w:hAnsi="Consolas" w:cs="Times New Roman"/>
+          <w:color w:val="9CDCFE"/>
+          <w:sz w:val="30"/>
+          <w:szCs w:val="30"/>
+          <w:lang w:val="en-US" w:eastAsia="pt-BR"/>
+        </w:rPr>
+        <w:t xml:space="preserve"> </w:t>
       </w:r>
       <w:r>
         <w:rPr>
@@ -5062,37 +5488,18 @@
           <w:szCs w:val="30"/>
           <w:lang w:val="en-US" w:eastAsia="pt-BR"/>
         </w:rPr>
-        <w:t xml:space="preserve"> -f </w:t>
-      </w:r>
-      <w:r>
-        <w:rPr>
-          <w:rFonts w:ascii="Consolas" w:eastAsia="Times New Roman" w:hAnsi="Consolas" w:cs="Times New Roman"/>
-          <w:color w:val="CE9178"/>
-          <w:sz w:val="30"/>
-          <w:szCs w:val="30"/>
-          <w:lang w:val="en-US" w:eastAsia="pt-BR"/>
-        </w:rPr>
-        <w:t>&lt;&gt;</w:t>
-      </w:r>
-      <w:r>
-        <w:rPr>
-          <w:rFonts w:ascii="Consolas" w:eastAsia="Times New Roman" w:hAnsi="Consolas" w:cs="Times New Roman"/>
-          <w:color w:val="CE9178"/>
-          <w:sz w:val="30"/>
-          <w:szCs w:val="30"/>
-          <w:lang w:val="en-US" w:eastAsia="pt-BR"/>
-        </w:rPr>
-        <w:t xml:space="preserve"> </w:t>
-      </w:r>
-      <w:r>
-        <w:rPr>
-          <w:rFonts w:ascii="Consolas" w:eastAsia="Times New Roman" w:hAnsi="Consolas" w:cs="Times New Roman"/>
-          <w:color w:val="CE9178"/>
-          <w:sz w:val="30"/>
-          <w:szCs w:val="30"/>
-          <w:lang w:val="en-US" w:eastAsia="pt-BR"/>
-        </w:rPr>
-        <w:t xml:space="preserve"> </w:t>
+        <w:t xml:space="preserve"> -f &lt;</w:t>
+      </w:r>
+      <w:proofErr w:type="gramStart"/>
+      <w:r>
+        <w:rPr>
+          <w:rFonts w:ascii="Consolas" w:eastAsia="Times New Roman" w:hAnsi="Consolas" w:cs="Times New Roman"/>
+          <w:color w:val="CE9178"/>
+          <w:sz w:val="30"/>
+          <w:szCs w:val="30"/>
+          <w:lang w:val="en-US" w:eastAsia="pt-BR"/>
+        </w:rPr>
+        <w:t xml:space="preserve">&gt;  </w:t>
       </w:r>
       <w:r>
         <w:rPr>
@@ -5104,45 +5511,16 @@
         </w:rPr>
         <w:t>(</w:t>
       </w:r>
-      <w:r>
-        <w:rPr>
-          <w:rFonts w:ascii="Consolas" w:eastAsia="Times New Roman" w:hAnsi="Consolas" w:cs="Times New Roman"/>
-          <w:color w:val="9CDCFE"/>
-          <w:sz w:val="30"/>
-          <w:szCs w:val="30"/>
-          <w:lang w:val="en-US" w:eastAsia="pt-BR"/>
-        </w:rPr>
-        <w:t xml:space="preserve">Remove </w:t>
-      </w:r>
-      <w:r>
-        <w:rPr>
-          <w:rFonts w:ascii="Consolas" w:eastAsia="Times New Roman" w:hAnsi="Consolas" w:cs="Times New Roman"/>
-          <w:color w:val="9CDCFE"/>
-          <w:sz w:val="30"/>
-          <w:szCs w:val="30"/>
-          <w:lang w:val="en-US" w:eastAsia="pt-BR"/>
-        </w:rPr>
-        <w:t>spec</w:t>
-      </w:r>
-      <w:r>
-        <w:rPr>
-          <w:rFonts w:ascii="Consolas" w:eastAsia="Times New Roman" w:hAnsi="Consolas" w:cs="Times New Roman"/>
-          <w:color w:val="9CDCFE"/>
-          <w:sz w:val="30"/>
-          <w:szCs w:val="30"/>
-          <w:lang w:val="en-US" w:eastAsia="pt-BR"/>
-        </w:rPr>
-        <w:t xml:space="preserve"> unstaged file</w:t>
-      </w:r>
-      <w:r>
-        <w:rPr>
-          <w:rFonts w:ascii="Consolas" w:eastAsia="Times New Roman" w:hAnsi="Consolas" w:cs="Times New Roman"/>
-          <w:color w:val="9CDCFE"/>
-          <w:sz w:val="30"/>
-          <w:szCs w:val="30"/>
-          <w:lang w:val="en-US" w:eastAsia="pt-BR"/>
-        </w:rPr>
-        <w:t>)</w:t>
+      <w:proofErr w:type="gramEnd"/>
+      <w:r>
+        <w:rPr>
+          <w:rFonts w:ascii="Consolas" w:eastAsia="Times New Roman" w:hAnsi="Consolas" w:cs="Times New Roman"/>
+          <w:color w:val="9CDCFE"/>
+          <w:sz w:val="30"/>
+          <w:szCs w:val="30"/>
+          <w:lang w:val="en-US" w:eastAsia="pt-BR"/>
+        </w:rPr>
+        <w:t>Remove spec unstaged file)</w:t>
       </w:r>
     </w:p>
     <w:p>
@@ -5165,17 +5543,39 @@
           <w:szCs w:val="30"/>
           <w:lang w:val="en-US" w:eastAsia="pt-BR"/>
         </w:rPr>
-        <w:t>$ git clean</w:t>
-      </w:r>
-      <w:r>
-        <w:rPr>
-          <w:rFonts w:ascii="Consolas" w:eastAsia="Times New Roman" w:hAnsi="Consolas" w:cs="Times New Roman"/>
-          <w:color w:val="CE9178"/>
-          <w:sz w:val="30"/>
-          <w:szCs w:val="30"/>
-          <w:lang w:val="en-US" w:eastAsia="pt-BR"/>
-        </w:rPr>
-        <w:t xml:space="preserve"> -f &lt;filename&gt; </w:t>
+        <w:t xml:space="preserve">$ git </w:t>
+      </w:r>
+      <w:proofErr w:type="gramStart"/>
+      <w:r>
+        <w:rPr>
+          <w:rFonts w:ascii="Consolas" w:eastAsia="Times New Roman" w:hAnsi="Consolas" w:cs="Times New Roman"/>
+          <w:color w:val="CE9178"/>
+          <w:sz w:val="30"/>
+          <w:szCs w:val="30"/>
+          <w:lang w:val="en-US" w:eastAsia="pt-BR"/>
+        </w:rPr>
+        <w:t>clean</w:t>
+      </w:r>
+      <w:r>
+        <w:rPr>
+          <w:rFonts w:ascii="Consolas" w:eastAsia="Times New Roman" w:hAnsi="Consolas" w:cs="Times New Roman"/>
+          <w:color w:val="CE9178"/>
+          <w:sz w:val="30"/>
+          <w:szCs w:val="30"/>
+          <w:lang w:val="en-US" w:eastAsia="pt-BR"/>
+        </w:rPr>
+        <w:t xml:space="preserve"> -f</w:t>
+      </w:r>
+      <w:proofErr w:type="gramEnd"/>
+      <w:r>
+        <w:rPr>
+          <w:rFonts w:ascii="Consolas" w:eastAsia="Times New Roman" w:hAnsi="Consolas" w:cs="Times New Roman"/>
+          <w:color w:val="CE9178"/>
+          <w:sz w:val="30"/>
+          <w:szCs w:val="30"/>
+          <w:lang w:val="en-US" w:eastAsia="pt-BR"/>
+        </w:rPr>
+        <w:t xml:space="preserve"> &lt;filename&gt; </w:t>
       </w:r>
       <w:r>
         <w:rPr>
@@ -5261,17 +5661,7 @@
           <w:szCs w:val="30"/>
           <w:lang w:val="en-US" w:eastAsia="pt-BR"/>
         </w:rPr>
-        <w:t xml:space="preserve">UNDO </w:t>
-      </w:r>
-      <w:r>
-        <w:rPr>
-          <w:rFonts w:ascii="Consolas" w:eastAsia="Times New Roman" w:hAnsi="Consolas" w:cs="Times New Roman"/>
-          <w:color w:val="FFFF00"/>
-          <w:sz w:val="30"/>
-          <w:szCs w:val="30"/>
-          <w:lang w:val="en-US" w:eastAsia="pt-BR"/>
-        </w:rPr>
-        <w:t>GLOBALLY</w:t>
+        <w:t>UNDO GLOBALLY</w:t>
       </w:r>
       <w:r>
         <w:rPr>
@@ -5309,15 +5699,27 @@
         <w:t xml:space="preserve">$ </w:t>
       </w:r>
       <w:bookmarkEnd w:id="37"/>
-      <w:r>
-        <w:rPr>
-          <w:rFonts w:ascii="Consolas" w:eastAsia="Times New Roman" w:hAnsi="Consolas" w:cs="Times New Roman"/>
-          <w:color w:val="CE9178"/>
-          <w:sz w:val="30"/>
-          <w:szCs w:val="30"/>
-          <w:lang w:val="en-US" w:eastAsia="pt-BR"/>
-        </w:rPr>
-        <w:t>git revert &lt;HEAD&gt;</w:t>
+      <w:proofErr w:type="gramStart"/>
+      <w:r>
+        <w:rPr>
+          <w:rFonts w:ascii="Consolas" w:eastAsia="Times New Roman" w:hAnsi="Consolas" w:cs="Times New Roman"/>
+          <w:color w:val="CE9178"/>
+          <w:sz w:val="30"/>
+          <w:szCs w:val="30"/>
+          <w:lang w:val="en-US" w:eastAsia="pt-BR"/>
+        </w:rPr>
+        <w:t>git</w:t>
+      </w:r>
+      <w:proofErr w:type="gramEnd"/>
+      <w:r>
+        <w:rPr>
+          <w:rFonts w:ascii="Consolas" w:eastAsia="Times New Roman" w:hAnsi="Consolas" w:cs="Times New Roman"/>
+          <w:color w:val="CE9178"/>
+          <w:sz w:val="30"/>
+          <w:szCs w:val="30"/>
+          <w:lang w:val="en-US" w:eastAsia="pt-BR"/>
+        </w:rPr>
+        <w:t xml:space="preserve"> revert &lt;HEAD&gt;</w:t>
       </w:r>
       <w:r>
         <w:rPr>
@@ -5799,27 +6201,7 @@
           <w:szCs w:val="30"/>
           <w:lang w:val="en-US" w:eastAsia="pt-BR"/>
         </w:rPr>
-        <w:t xml:space="preserve">Create a stashed files and folders from </w:t>
-      </w:r>
-      <w:r>
-        <w:rPr>
-          <w:rFonts w:ascii="Consolas" w:eastAsia="Times New Roman" w:hAnsi="Consolas" w:cs="Times New Roman"/>
-          <w:color w:val="9CDCFE"/>
-          <w:sz w:val="30"/>
-          <w:szCs w:val="30"/>
-          <w:lang w:val="en-US" w:eastAsia="pt-BR"/>
-        </w:rPr>
-        <w:t>staged</w:t>
-      </w:r>
-      <w:r>
-        <w:rPr>
-          <w:rFonts w:ascii="Consolas" w:eastAsia="Times New Roman" w:hAnsi="Consolas" w:cs="Times New Roman"/>
-          <w:color w:val="9CDCFE"/>
-          <w:sz w:val="30"/>
-          <w:szCs w:val="30"/>
-          <w:lang w:val="en-US" w:eastAsia="pt-BR"/>
-        </w:rPr>
-        <w:t xml:space="preserve"> changes)</w:t>
+        <w:t>Create a stashed files and folders from staged changes)</w:t>
       </w:r>
     </w:p>
     <w:bookmarkEnd w:id="41"/>
@@ -5893,17 +6275,7 @@
           <w:szCs w:val="30"/>
           <w:lang w:val="en-US" w:eastAsia="pt-BR"/>
         </w:rPr>
-        <w:t>Show all stashed files and folders</w:t>
-      </w:r>
-      <w:r>
-        <w:rPr>
-          <w:rFonts w:ascii="Consolas" w:eastAsia="Times New Roman" w:hAnsi="Consolas" w:cs="Times New Roman"/>
-          <w:color w:val="9CDCFE"/>
-          <w:sz w:val="30"/>
-          <w:szCs w:val="30"/>
-          <w:lang w:val="en-US" w:eastAsia="pt-BR"/>
-        </w:rPr>
-        <w:t>)</w:t>
+        <w:t>Show all stashed files and folders)</w:t>
       </w:r>
     </w:p>
     <w:p>
@@ -5938,15 +6310,27 @@
         </w:rPr>
         <w:t xml:space="preserve">git stash pop </w:t>
       </w:r>
-      <w:r>
-        <w:rPr>
-          <w:rFonts w:ascii="Consolas" w:eastAsia="Times New Roman" w:hAnsi="Consolas" w:cs="Times New Roman"/>
-          <w:color w:val="CE9178"/>
-          <w:sz w:val="30"/>
-          <w:szCs w:val="30"/>
-          <w:lang w:val="en-US" w:eastAsia="pt-BR"/>
-        </w:rPr>
-        <w:t xml:space="preserve">&lt;“name”&gt; or &lt;number&gt; </w:t>
+      <w:proofErr w:type="gramStart"/>
+      <w:r>
+        <w:rPr>
+          <w:rFonts w:ascii="Consolas" w:eastAsia="Times New Roman" w:hAnsi="Consolas" w:cs="Times New Roman"/>
+          <w:color w:val="CE9178"/>
+          <w:sz w:val="30"/>
+          <w:szCs w:val="30"/>
+          <w:lang w:val="en-US" w:eastAsia="pt-BR"/>
+        </w:rPr>
+        <w:t>&lt;“</w:t>
+      </w:r>
+      <w:proofErr w:type="gramEnd"/>
+      <w:r>
+        <w:rPr>
+          <w:rFonts w:ascii="Consolas" w:eastAsia="Times New Roman" w:hAnsi="Consolas" w:cs="Times New Roman"/>
+          <w:color w:val="CE9178"/>
+          <w:sz w:val="30"/>
+          <w:szCs w:val="30"/>
+          <w:lang w:val="en-US" w:eastAsia="pt-BR"/>
+        </w:rPr>
+        <w:t xml:space="preserve">name”&gt; or &lt;number&gt; </w:t>
       </w:r>
       <w:r>
         <w:rPr>
@@ -6122,6 +6506,7 @@
         <w:t xml:space="preserve">git stash apply </w:t>
       </w:r>
       <w:bookmarkStart w:id="42" w:name="_Hlk99211011"/>
+      <w:proofErr w:type="gramStart"/>
       <w:r>
         <w:rPr>
           <w:rFonts w:ascii="Consolas" w:eastAsia="Times New Roman" w:hAnsi="Consolas" w:cs="Times New Roman"/>
@@ -6140,7 +6525,18 @@
           <w:szCs w:val="30"/>
           <w:lang w:val="en-US" w:eastAsia="pt-BR"/>
         </w:rPr>
-        <w:t>“name”</w:t>
+        <w:t>“</w:t>
+      </w:r>
+      <w:proofErr w:type="gramEnd"/>
+      <w:r>
+        <w:rPr>
+          <w:rFonts w:ascii="Consolas" w:eastAsia="Times New Roman" w:hAnsi="Consolas" w:cs="Times New Roman"/>
+          <w:color w:val="CE9178"/>
+          <w:sz w:val="30"/>
+          <w:szCs w:val="30"/>
+          <w:lang w:val="en-US" w:eastAsia="pt-BR"/>
+        </w:rPr>
+        <w:t>name”</w:t>
       </w:r>
       <w:r>
         <w:rPr>
@@ -6414,121 +6810,80 @@
           <w:color w:val="9CDCFE"/>
           <w:sz w:val="30"/>
           <w:szCs w:val="30"/>
-          <w:lang w:eastAsia="pt-BR"/>
-        </w:rPr>
-      </w:pPr>
-      <w:r>
-        <w:rPr>
-          <w:rFonts w:ascii="Consolas" w:eastAsia="Times New Roman" w:hAnsi="Consolas" w:cs="Times New Roman"/>
-          <w:color w:val="CE9178"/>
-          <w:sz w:val="30"/>
-          <w:szCs w:val="30"/>
-          <w:lang w:eastAsia="pt-BR"/>
-        </w:rPr>
-        <w:t xml:space="preserve">$ </w:t>
-      </w:r>
-      <w:proofErr w:type="spellStart"/>
-      <w:r>
-        <w:rPr>
-          <w:rFonts w:ascii="Consolas" w:eastAsia="Times New Roman" w:hAnsi="Consolas" w:cs="Times New Roman"/>
-          <w:color w:val="CE9178"/>
-          <w:sz w:val="30"/>
-          <w:szCs w:val="30"/>
-          <w:lang w:eastAsia="pt-BR"/>
-        </w:rPr>
-        <w:t>git</w:t>
-      </w:r>
-      <w:proofErr w:type="spellEnd"/>
-      <w:r>
-        <w:rPr>
-          <w:rFonts w:ascii="Consolas" w:eastAsia="Times New Roman" w:hAnsi="Consolas" w:cs="Times New Roman"/>
-          <w:color w:val="CE9178"/>
-          <w:sz w:val="30"/>
-          <w:szCs w:val="30"/>
-          <w:lang w:eastAsia="pt-BR"/>
-        </w:rPr>
-        <w:t xml:space="preserve"> </w:t>
-      </w:r>
-      <w:proofErr w:type="spellStart"/>
-      <w:r>
-        <w:rPr>
-          <w:rFonts w:ascii="Consolas" w:eastAsia="Times New Roman" w:hAnsi="Consolas" w:cs="Times New Roman"/>
-          <w:color w:val="CE9178"/>
-          <w:sz w:val="30"/>
-          <w:szCs w:val="30"/>
-          <w:lang w:eastAsia="pt-BR"/>
-        </w:rPr>
-        <w:t>remote</w:t>
-      </w:r>
-      <w:proofErr w:type="spellEnd"/>
-      <w:r>
-        <w:rPr>
-          <w:rFonts w:ascii="Consolas" w:eastAsia="Times New Roman" w:hAnsi="Consolas" w:cs="Times New Roman"/>
-          <w:color w:val="CE9178"/>
-          <w:sz w:val="30"/>
-          <w:szCs w:val="30"/>
-          <w:lang w:eastAsia="pt-BR"/>
-        </w:rPr>
-        <w:t xml:space="preserve"> -v</w:t>
-      </w:r>
-      <w:r>
-        <w:rPr>
-          <w:rFonts w:ascii="Consolas" w:eastAsia="Times New Roman" w:hAnsi="Consolas" w:cs="Times New Roman"/>
-          <w:color w:val="CE9178"/>
-          <w:sz w:val="30"/>
-          <w:szCs w:val="30"/>
-          <w:lang w:eastAsia="pt-BR"/>
-        </w:rPr>
-        <w:tab/>
-      </w:r>
-      <w:r>
-        <w:rPr>
-          <w:rFonts w:ascii="Consolas" w:eastAsia="Times New Roman" w:hAnsi="Consolas" w:cs="Times New Roman"/>
-          <w:color w:val="CE9178"/>
-          <w:sz w:val="30"/>
-          <w:szCs w:val="30"/>
-          <w:lang w:eastAsia="pt-BR"/>
-        </w:rPr>
-        <w:tab/>
-      </w:r>
-      <w:r>
-        <w:rPr>
-          <w:rFonts w:ascii="Consolas" w:eastAsia="Times New Roman" w:hAnsi="Consolas" w:cs="Times New Roman"/>
-          <w:color w:val="CE9178"/>
-          <w:sz w:val="30"/>
-          <w:szCs w:val="30"/>
-          <w:lang w:eastAsia="pt-BR"/>
-        </w:rPr>
-        <w:tab/>
-      </w:r>
-      <w:r>
-        <w:rPr>
-          <w:rFonts w:ascii="Consolas" w:eastAsia="Times New Roman" w:hAnsi="Consolas" w:cs="Times New Roman"/>
-          <w:color w:val="CE9178"/>
-          <w:sz w:val="30"/>
-          <w:szCs w:val="30"/>
-          <w:lang w:eastAsia="pt-BR"/>
-        </w:rPr>
-        <w:tab/>
-      </w:r>
-      <w:r>
-        <w:rPr>
-          <w:rFonts w:ascii="Consolas" w:eastAsia="Times New Roman" w:hAnsi="Consolas" w:cs="Times New Roman"/>
-          <w:color w:val="CE9178"/>
-          <w:sz w:val="30"/>
-          <w:szCs w:val="30"/>
-          <w:lang w:eastAsia="pt-BR"/>
-        </w:rPr>
-        <w:tab/>
-      </w:r>
-      <w:r>
-        <w:rPr>
-          <w:rFonts w:ascii="Consolas" w:eastAsia="Times New Roman" w:hAnsi="Consolas" w:cs="Times New Roman"/>
-          <w:color w:val="CE9178"/>
-          <w:sz w:val="30"/>
-          <w:szCs w:val="30"/>
-          <w:lang w:eastAsia="pt-BR"/>
-        </w:rPr>
+          <w:lang w:val="en-US" w:eastAsia="pt-BR"/>
+        </w:rPr>
+      </w:pPr>
+      <w:r>
+        <w:rPr>
+          <w:rFonts w:ascii="Consolas" w:eastAsia="Times New Roman" w:hAnsi="Consolas" w:cs="Times New Roman"/>
+          <w:color w:val="CE9178"/>
+          <w:sz w:val="30"/>
+          <w:szCs w:val="30"/>
+          <w:lang w:val="en-US" w:eastAsia="pt-BR"/>
+        </w:rPr>
+        <w:t xml:space="preserve">$ git </w:t>
+      </w:r>
+      <w:proofErr w:type="gramStart"/>
+      <w:r>
+        <w:rPr>
+          <w:rFonts w:ascii="Consolas" w:eastAsia="Times New Roman" w:hAnsi="Consolas" w:cs="Times New Roman"/>
+          <w:color w:val="CE9178"/>
+          <w:sz w:val="30"/>
+          <w:szCs w:val="30"/>
+          <w:lang w:val="en-US" w:eastAsia="pt-BR"/>
+        </w:rPr>
+        <w:t>remote -v</w:t>
+      </w:r>
+      <w:proofErr w:type="gramEnd"/>
+      <w:r>
+        <w:rPr>
+          <w:rFonts w:ascii="Consolas" w:eastAsia="Times New Roman" w:hAnsi="Consolas" w:cs="Times New Roman"/>
+          <w:color w:val="CE9178"/>
+          <w:sz w:val="30"/>
+          <w:szCs w:val="30"/>
+          <w:lang w:val="en-US" w:eastAsia="pt-BR"/>
+        </w:rPr>
+        <w:tab/>
+      </w:r>
+      <w:r>
+        <w:rPr>
+          <w:rFonts w:ascii="Consolas" w:eastAsia="Times New Roman" w:hAnsi="Consolas" w:cs="Times New Roman"/>
+          <w:color w:val="CE9178"/>
+          <w:sz w:val="30"/>
+          <w:szCs w:val="30"/>
+          <w:lang w:val="en-US" w:eastAsia="pt-BR"/>
+        </w:rPr>
+        <w:tab/>
+      </w:r>
+      <w:r>
+        <w:rPr>
+          <w:rFonts w:ascii="Consolas" w:eastAsia="Times New Roman" w:hAnsi="Consolas" w:cs="Times New Roman"/>
+          <w:color w:val="CE9178"/>
+          <w:sz w:val="30"/>
+          <w:szCs w:val="30"/>
+          <w:lang w:val="en-US" w:eastAsia="pt-BR"/>
+        </w:rPr>
+        <w:tab/>
+      </w:r>
+      <w:r>
+        <w:rPr>
+          <w:rFonts w:ascii="Consolas" w:eastAsia="Times New Roman" w:hAnsi="Consolas" w:cs="Times New Roman"/>
+          <w:color w:val="CE9178"/>
+          <w:sz w:val="30"/>
+          <w:szCs w:val="30"/>
+          <w:lang w:val="en-US" w:eastAsia="pt-BR"/>
+        </w:rPr>
+        <w:tab/>
+      </w:r>
+      <w:r>
+        <w:rPr>
+          <w:rFonts w:ascii="Consolas" w:eastAsia="Times New Roman" w:hAnsi="Consolas" w:cs="Times New Roman"/>
+          <w:color w:val="CE9178"/>
+          <w:sz w:val="30"/>
+          <w:szCs w:val="30"/>
+          <w:lang w:val="en-US" w:eastAsia="pt-BR"/>
+        </w:rPr>
+        <w:tab/>
         <w:t xml:space="preserve">    </w:t>
       </w:r>
     </w:p>
@@ -6555,6 +6910,7 @@
         <w:t xml:space="preserve">$ git config --global </w:t>
       </w:r>
       <w:proofErr w:type="spellStart"/>
+      <w:proofErr w:type="gramStart"/>
       <w:r>
         <w:rPr>
           <w:rFonts w:ascii="Consolas" w:eastAsia="Times New Roman" w:hAnsi="Consolas" w:cs="Times New Roman"/>
@@ -6566,6 +6922,7 @@
         <w:t>credential.helper</w:t>
       </w:r>
       <w:proofErr w:type="spellEnd"/>
+      <w:proofErr w:type="gramEnd"/>
       <w:r>
         <w:rPr>
           <w:rFonts w:ascii="Consolas" w:eastAsia="Times New Roman" w:hAnsi="Consolas" w:cs="Times New Roman"/>
@@ -6657,6 +7014,7 @@
         <w:t>(</w:t>
       </w:r>
       <w:proofErr w:type="spellStart"/>
+      <w:proofErr w:type="gramStart"/>
       <w:r>
         <w:rPr>
           <w:rFonts w:ascii="Consolas" w:eastAsia="Times New Roman" w:hAnsi="Consolas" w:cs="Times New Roman"/>
@@ -6668,6 +7026,7 @@
         <w:t>configurar</w:t>
       </w:r>
       <w:proofErr w:type="spellEnd"/>
+      <w:proofErr w:type="gramEnd"/>
       <w:r>
         <w:rPr>
           <w:rFonts w:ascii="Consolas" w:eastAsia="Times New Roman" w:hAnsi="Consolas" w:cs="Times New Roman"/>
@@ -6708,7 +7067,7 @@
           <w:color w:val="9CDCFE"/>
           <w:sz w:val="30"/>
           <w:szCs w:val="30"/>
-          <w:lang w:eastAsia="pt-BR"/>
+          <w:lang w:val="en-US" w:eastAsia="pt-BR"/>
         </w:rPr>
       </w:pPr>
     </w:p>
@@ -6721,7 +7080,7 @@
           <w:color w:val="CE9178"/>
           <w:sz w:val="30"/>
           <w:szCs w:val="30"/>
-          <w:lang w:eastAsia="pt-BR"/>
+          <w:lang w:val="en-US" w:eastAsia="pt-BR"/>
         </w:rPr>
       </w:pPr>
     </w:p>
@@ -6749,12 +7108,14 @@
         <w:rPr>
           <w:sz w:val="40"/>
           <w:szCs w:val="40"/>
+          <w:lang w:val="en-US"/>
         </w:rPr>
       </w:pPr>
       <w:r>
         <w:rPr>
           <w:sz w:val="40"/>
           <w:szCs w:val="40"/>
+          <w:lang w:val="en-US"/>
         </w:rPr>
         <w:tab/>
       </w:r>
@@ -6783,6 +7144,7 @@
         <w:rPr>
           <w:sz w:val="40"/>
           <w:szCs w:val="40"/>
+          <w:lang w:val="en-US"/>
         </w:rPr>
       </w:pPr>
     </w:p>
@@ -6810,12 +7172,14 @@
         <w:rPr>
           <w:sz w:val="40"/>
           <w:szCs w:val="40"/>
+          <w:lang w:val="en-US"/>
         </w:rPr>
       </w:pPr>
       <w:r>
         <w:rPr>
           <w:sz w:val="40"/>
           <w:szCs w:val="40"/>
+          <w:lang w:val="en-US"/>
         </w:rPr>
         <w:tab/>
       </w:r>
@@ -6823,6 +7187,7 @@
         <w:rPr>
           <w:sz w:val="40"/>
           <w:szCs w:val="40"/>
+          <w:lang w:val="en-US"/>
         </w:rPr>
         <w:tab/>
       </w:r>
@@ -6830,6 +7195,7 @@
         <w:rPr>
           <w:sz w:val="40"/>
           <w:szCs w:val="40"/>
+          <w:lang w:val="en-US"/>
         </w:rPr>
         <w:tab/>
       </w:r>
@@ -6837,6 +7203,7 @@
         <w:rPr>
           <w:sz w:val="40"/>
           <w:szCs w:val="40"/>
+          <w:lang w:val="en-US"/>
         </w:rPr>
         <w:tab/>
       </w:r>
@@ -6866,14 +7233,15 @@
         <w:rPr>
           <w:sz w:val="40"/>
           <w:szCs w:val="40"/>
+          <w:lang w:val="en-US"/>
         </w:rPr>
       </w:pPr>
       <w:r>
         <w:rPr>
           <w:sz w:val="40"/>
           <w:szCs w:val="40"/>
-        </w:rPr>
-        <w:lastRenderedPageBreak/>
+          <w:lang w:val="en-US"/>
+        </w:rPr>
         <w:t>PYTHON</w:t>
       </w:r>
     </w:p>
@@ -7015,8 +7383,9 @@
           <w:shd w:val="clear" w:color="auto" w:fill="F9EEB9"/>
           <w:lang w:val="en-US"/>
         </w:rPr>
-        <w:t xml:space="preserve"> (PATH SCRIPTS)</w:t>
-      </w:r>
+        <w:t xml:space="preserve"> (PATH </w:t>
+      </w:r>
+      <w:proofErr w:type="gramStart"/>
       <w:r>
         <w:rPr>
           <w:rFonts w:ascii="Consolas" w:hAnsi="Consolas"/>
@@ -7026,7 +7395,7 @@
           <w:shd w:val="clear" w:color="auto" w:fill="F9EEB9"/>
           <w:lang w:val="en-US"/>
         </w:rPr>
-        <w:t>C:\</w:t>
+        <w:t>SCRIPTS)</w:t>
       </w:r>
       <w:r>
         <w:rPr>
@@ -7037,7 +7406,7 @@
           <w:shd w:val="clear" w:color="auto" w:fill="F9EEB9"/>
           <w:lang w:val="en-US"/>
         </w:rPr>
-        <w:t>...</w:t>
+        <w:t>C:\</w:t>
       </w:r>
       <w:r>
         <w:rPr>
@@ -7048,8 +7417,20 @@
           <w:shd w:val="clear" w:color="auto" w:fill="F9EEB9"/>
           <w:lang w:val="en-US"/>
         </w:rPr>
+        <w:t>...</w:t>
+      </w:r>
+      <w:r>
+        <w:rPr>
+          <w:rFonts w:ascii="Consolas" w:hAnsi="Consolas"/>
+          <w:color w:val="333333"/>
+          <w:sz w:val="26"/>
+          <w:szCs w:val="26"/>
+          <w:shd w:val="clear" w:color="auto" w:fill="F9EEB9"/>
+          <w:lang w:val="en-US"/>
+        </w:rPr>
         <w:t>\Scripts</w:t>
       </w:r>
+      <w:proofErr w:type="gramEnd"/>
     </w:p>
     <w:p>
       <w:pPr>
@@ -7983,36 +8364,38 @@
           <w:color w:val="CE9178"/>
           <w:sz w:val="30"/>
           <w:szCs w:val="30"/>
-          <w:lang w:val="en-US" w:eastAsia="pt-BR"/>
-        </w:rPr>
-      </w:pPr>
-      <w:r>
-        <w:rPr>
-          <w:rFonts w:ascii="Consolas" w:eastAsia="Times New Roman" w:hAnsi="Consolas" w:cs="Times New Roman"/>
-          <w:color w:val="CE9178"/>
-          <w:sz w:val="30"/>
-          <w:szCs w:val="30"/>
-          <w:lang w:val="en-US" w:eastAsia="pt-BR"/>
+          <w:lang w:eastAsia="pt-BR"/>
+        </w:rPr>
+      </w:pPr>
+      <w:r>
+        <w:rPr>
+          <w:rFonts w:ascii="Consolas" w:eastAsia="Times New Roman" w:hAnsi="Consolas" w:cs="Times New Roman"/>
+          <w:color w:val="CE9178"/>
+          <w:sz w:val="30"/>
+          <w:szCs w:val="30"/>
+          <w:lang w:eastAsia="pt-BR"/>
         </w:rPr>
         <w:t xml:space="preserve">$ </w:t>
       </w:r>
-      <w:r>
-        <w:rPr>
-          <w:rFonts w:ascii="Consolas" w:eastAsia="Times New Roman" w:hAnsi="Consolas" w:cs="Times New Roman"/>
-          <w:color w:val="CE9178"/>
-          <w:sz w:val="30"/>
-          <w:szCs w:val="30"/>
-          <w:lang w:val="en-US" w:eastAsia="pt-BR"/>
+      <w:proofErr w:type="spellStart"/>
+      <w:r>
+        <w:rPr>
+          <w:rFonts w:ascii="Consolas" w:eastAsia="Times New Roman" w:hAnsi="Consolas" w:cs="Times New Roman"/>
+          <w:color w:val="CE9178"/>
+          <w:sz w:val="30"/>
+          <w:szCs w:val="30"/>
+          <w:lang w:eastAsia="pt-BR"/>
         </w:rPr>
         <w:t>Cat</w:t>
       </w:r>
-      <w:r>
-        <w:rPr>
-          <w:rFonts w:ascii="Consolas" w:eastAsia="Times New Roman" w:hAnsi="Consolas" w:cs="Times New Roman"/>
-          <w:color w:val="CE9178"/>
-          <w:sz w:val="30"/>
-          <w:szCs w:val="30"/>
-          <w:lang w:val="en-US" w:eastAsia="pt-BR"/>
+      <w:proofErr w:type="spellEnd"/>
+      <w:r>
+        <w:rPr>
+          <w:rFonts w:ascii="Consolas" w:eastAsia="Times New Roman" w:hAnsi="Consolas" w:cs="Times New Roman"/>
+          <w:color w:val="CE9178"/>
+          <w:sz w:val="30"/>
+          <w:szCs w:val="30"/>
+          <w:lang w:eastAsia="pt-BR"/>
         </w:rPr>
         <w:t xml:space="preserve"> </w:t>
       </w:r>
@@ -8064,27 +8447,27 @@
           <w:color w:val="CE9178"/>
           <w:sz w:val="30"/>
           <w:szCs w:val="30"/>
-          <w:lang w:val="en-US" w:eastAsia="pt-BR"/>
-        </w:rPr>
-        <w:tab/>
-      </w:r>
-      <w:r>
-        <w:rPr>
-          <w:rFonts w:ascii="Consolas" w:eastAsia="Times New Roman" w:hAnsi="Consolas" w:cs="Times New Roman"/>
-          <w:color w:val="CE9178"/>
-          <w:sz w:val="30"/>
-          <w:szCs w:val="30"/>
-          <w:lang w:val="en-US" w:eastAsia="pt-BR"/>
-        </w:rPr>
-        <w:tab/>
-      </w:r>
-      <w:r>
-        <w:rPr>
-          <w:rFonts w:ascii="Consolas" w:eastAsia="Times New Roman" w:hAnsi="Consolas" w:cs="Times New Roman"/>
-          <w:color w:val="9CDCFE"/>
-          <w:sz w:val="30"/>
-          <w:szCs w:val="30"/>
-          <w:lang w:val="en-US" w:eastAsia="pt-BR"/>
+          <w:lang w:eastAsia="pt-BR"/>
+        </w:rPr>
+        <w:tab/>
+      </w:r>
+      <w:r>
+        <w:rPr>
+          <w:rFonts w:ascii="Consolas" w:eastAsia="Times New Roman" w:hAnsi="Consolas" w:cs="Times New Roman"/>
+          <w:color w:val="CE9178"/>
+          <w:sz w:val="30"/>
+          <w:szCs w:val="30"/>
+          <w:lang w:eastAsia="pt-BR"/>
+        </w:rPr>
+        <w:tab/>
+      </w:r>
+      <w:r>
+        <w:rPr>
+          <w:rFonts w:ascii="Consolas" w:eastAsia="Times New Roman" w:hAnsi="Consolas" w:cs="Times New Roman"/>
+          <w:color w:val="9CDCFE"/>
+          <w:sz w:val="30"/>
+          <w:szCs w:val="30"/>
+          <w:lang w:eastAsia="pt-BR"/>
         </w:rPr>
         <w:t>(</w:t>
       </w:r>
@@ -8094,7 +8477,7 @@
           <w:color w:val="9CDCFE"/>
           <w:sz w:val="30"/>
           <w:szCs w:val="30"/>
-          <w:lang w:val="en-US" w:eastAsia="pt-BR"/>
+          <w:lang w:eastAsia="pt-BR"/>
         </w:rPr>
         <w:t>P</w:t>
       </w:r>
@@ -8104,7 +8487,7 @@
           <w:color w:val="9CDCFE"/>
           <w:sz w:val="30"/>
           <w:szCs w:val="30"/>
-          <w:lang w:val="en-US" w:eastAsia="pt-BR"/>
+          <w:lang w:eastAsia="pt-BR"/>
         </w:rPr>
         <w:t>rint file)</w:t>
       </w:r>
@@ -8354,17 +8737,7 @@
           <w:szCs w:val="30"/>
           <w:lang w:eastAsia="pt-BR"/>
         </w:rPr>
-        <w:t>&gt;</w:t>
-      </w:r>
-      <w:r>
-        <w:rPr>
-          <w:rFonts w:ascii="Consolas" w:eastAsia="Times New Roman" w:hAnsi="Consolas" w:cs="Times New Roman"/>
-          <w:color w:val="CE9178"/>
-          <w:sz w:val="30"/>
-          <w:szCs w:val="30"/>
-          <w:lang w:eastAsia="pt-BR"/>
-        </w:rPr>
-        <w:t xml:space="preserve"> +</w:t>
+        <w:t>&gt; +</w:t>
       </w:r>
       <w:r>
         <w:rPr>
@@ -8500,6 +8873,7 @@
         <w:t xml:space="preserve"> -&gt; :</w:t>
       </w:r>
       <w:proofErr w:type="spellStart"/>
+      <w:proofErr w:type="gramStart"/>
       <w:r>
         <w:rPr>
           <w:rFonts w:ascii="Consolas" w:eastAsia="Times New Roman" w:hAnsi="Consolas" w:cs="Times New Roman"/>
@@ -8521,6 +8895,7 @@
         </w:rPr>
         <w:t xml:space="preserve"> Ou</w:t>
       </w:r>
+      <w:proofErr w:type="gramEnd"/>
       <w:r>
         <w:rPr>
           <w:rFonts w:ascii="Consolas" w:eastAsia="Times New Roman" w:hAnsi="Consolas" w:cs="Times New Roman"/>
@@ -8604,17 +8979,7 @@
           <w:szCs w:val="30"/>
           <w:lang w:eastAsia="pt-BR"/>
         </w:rPr>
-        <w:t>)</w:t>
-      </w:r>
-      <w:r>
-        <w:rPr>
-          <w:rFonts w:ascii="Consolas" w:eastAsia="Times New Roman" w:hAnsi="Consolas" w:cs="Times New Roman"/>
-          <w:color w:val="CE9178"/>
-          <w:sz w:val="30"/>
-          <w:szCs w:val="30"/>
-          <w:lang w:eastAsia="pt-BR"/>
-        </w:rPr>
-        <w:t xml:space="preserve"> </w:t>
+        <w:t xml:space="preserve">) </w:t>
       </w:r>
       <w:r>
         <w:rPr>
@@ -8635,15 +9000,6 @@
           <w:lang w:eastAsia="pt-BR"/>
         </w:rPr>
         <w:tab/>
-      </w:r>
-      <w:r>
-        <w:rPr>
-          <w:rFonts w:ascii="Consolas" w:eastAsia="Times New Roman" w:hAnsi="Consolas" w:cs="Times New Roman"/>
-          <w:color w:val="CE9178"/>
-          <w:sz w:val="30"/>
-          <w:szCs w:val="30"/>
-          <w:lang w:eastAsia="pt-BR"/>
-        </w:rPr>
         <w:t xml:space="preserve"> </w:t>
       </w:r>
       <w:r>
@@ -8777,16 +9133,16 @@
           <w:sz w:val="30"/>
           <w:szCs w:val="30"/>
           <w:u w:val="single"/>
-          <w:lang w:val="en-US" w:eastAsia="pt-BR"/>
-        </w:rPr>
-      </w:pPr>
-      <w:r>
-        <w:rPr>
-          <w:rFonts w:ascii="Consolas" w:eastAsia="Times New Roman" w:hAnsi="Consolas" w:cs="Times New Roman"/>
-          <w:color w:val="CE9178"/>
-          <w:sz w:val="30"/>
-          <w:szCs w:val="30"/>
-          <w:lang w:val="en-US" w:eastAsia="pt-BR"/>
+          <w:lang w:eastAsia="pt-BR"/>
+        </w:rPr>
+      </w:pPr>
+      <w:r>
+        <w:rPr>
+          <w:rFonts w:ascii="Consolas" w:eastAsia="Times New Roman" w:hAnsi="Consolas" w:cs="Times New Roman"/>
+          <w:color w:val="CE9178"/>
+          <w:sz w:val="30"/>
+          <w:szCs w:val="30"/>
+          <w:lang w:eastAsia="pt-BR"/>
         </w:rPr>
         <w:t xml:space="preserve">$ </w:t>
       </w:r>
@@ -8797,7 +9153,7 @@
           <w:color w:val="CE9178"/>
           <w:sz w:val="30"/>
           <w:szCs w:val="30"/>
-          <w:lang w:val="en-US" w:eastAsia="pt-BR"/>
+          <w:lang w:eastAsia="pt-BR"/>
         </w:rPr>
         <w:t>cls</w:t>
       </w:r>
@@ -8808,7 +9164,7 @@
           <w:color w:val="CE9178"/>
           <w:sz w:val="30"/>
           <w:szCs w:val="30"/>
-          <w:lang w:val="en-US" w:eastAsia="pt-BR"/>
+          <w:lang w:eastAsia="pt-BR"/>
         </w:rPr>
         <w:t xml:space="preserve"> </w:t>
       </w:r>
@@ -8818,93 +9174,49 @@
           <w:color w:val="CE9178"/>
           <w:sz w:val="30"/>
           <w:szCs w:val="30"/>
-          <w:lang w:val="en-US" w:eastAsia="pt-BR"/>
-        </w:rPr>
-        <w:tab/>
-      </w:r>
-      <w:r>
-        <w:rPr>
-          <w:rFonts w:ascii="Consolas" w:eastAsia="Times New Roman" w:hAnsi="Consolas" w:cs="Times New Roman"/>
-          <w:color w:val="CE9178"/>
-          <w:sz w:val="30"/>
-          <w:szCs w:val="30"/>
-          <w:lang w:val="en-US" w:eastAsia="pt-BR"/>
-        </w:rPr>
-        <w:tab/>
-      </w:r>
-      <w:r>
-        <w:rPr>
-          <w:rFonts w:ascii="Consolas" w:eastAsia="Times New Roman" w:hAnsi="Consolas" w:cs="Times New Roman"/>
-          <w:color w:val="CE9178"/>
-          <w:sz w:val="30"/>
-          <w:szCs w:val="30"/>
-          <w:lang w:val="en-US" w:eastAsia="pt-BR"/>
-        </w:rPr>
-        <w:tab/>
-      </w:r>
-      <w:r>
-        <w:rPr>
-          <w:rFonts w:ascii="Consolas" w:eastAsia="Times New Roman" w:hAnsi="Consolas" w:cs="Times New Roman"/>
-          <w:color w:val="CE9178"/>
-          <w:sz w:val="30"/>
-          <w:szCs w:val="30"/>
-          <w:lang w:val="en-US" w:eastAsia="pt-BR"/>
-        </w:rPr>
-        <w:tab/>
-      </w:r>
-      <w:r>
-        <w:rPr>
-          <w:rFonts w:ascii="Consolas" w:eastAsia="Times New Roman" w:hAnsi="Consolas" w:cs="Times New Roman"/>
-          <w:color w:val="9CDCFE"/>
-          <w:sz w:val="30"/>
-          <w:szCs w:val="30"/>
-          <w:lang w:val="en-US" w:eastAsia="pt-BR"/>
-        </w:rPr>
-        <w:t>(</w:t>
-      </w:r>
-      <w:proofErr w:type="spellStart"/>
-      <w:r>
-        <w:rPr>
-          <w:rFonts w:ascii="Consolas" w:eastAsia="Times New Roman" w:hAnsi="Consolas" w:cs="Times New Roman"/>
-          <w:color w:val="9CDCFE"/>
-          <w:sz w:val="30"/>
-          <w:szCs w:val="30"/>
-          <w:lang w:val="en-US" w:eastAsia="pt-BR"/>
-        </w:rPr>
-        <w:t>Sobe</w:t>
-      </w:r>
-      <w:proofErr w:type="spellEnd"/>
-      <w:r>
-        <w:rPr>
-          <w:rFonts w:ascii="Consolas" w:eastAsia="Times New Roman" w:hAnsi="Consolas" w:cs="Times New Roman"/>
-          <w:color w:val="9CDCFE"/>
-          <w:sz w:val="30"/>
-          <w:szCs w:val="30"/>
-          <w:lang w:val="en-US" w:eastAsia="pt-BR"/>
-        </w:rPr>
-        <w:t xml:space="preserve"> a </w:t>
-      </w:r>
-      <w:proofErr w:type="spellStart"/>
-      <w:r>
-        <w:rPr>
-          <w:rFonts w:ascii="Consolas" w:eastAsia="Times New Roman" w:hAnsi="Consolas" w:cs="Times New Roman"/>
-          <w:color w:val="9CDCFE"/>
-          <w:sz w:val="30"/>
-          <w:szCs w:val="30"/>
-          <w:lang w:val="en-US" w:eastAsia="pt-BR"/>
-        </w:rPr>
-        <w:t>tela</w:t>
-      </w:r>
-      <w:proofErr w:type="spellEnd"/>
-      <w:r>
-        <w:rPr>
-          <w:rFonts w:ascii="Consolas" w:eastAsia="Times New Roman" w:hAnsi="Consolas" w:cs="Times New Roman"/>
-          <w:color w:val="9CDCFE"/>
-          <w:sz w:val="30"/>
-          <w:szCs w:val="30"/>
-          <w:lang w:val="en-US" w:eastAsia="pt-BR"/>
-        </w:rPr>
-        <w:t>)</w:t>
+          <w:lang w:eastAsia="pt-BR"/>
+        </w:rPr>
+        <w:tab/>
+      </w:r>
+      <w:r>
+        <w:rPr>
+          <w:rFonts w:ascii="Consolas" w:eastAsia="Times New Roman" w:hAnsi="Consolas" w:cs="Times New Roman"/>
+          <w:color w:val="CE9178"/>
+          <w:sz w:val="30"/>
+          <w:szCs w:val="30"/>
+          <w:lang w:eastAsia="pt-BR"/>
+        </w:rPr>
+        <w:tab/>
+      </w:r>
+      <w:r>
+        <w:rPr>
+          <w:rFonts w:ascii="Consolas" w:eastAsia="Times New Roman" w:hAnsi="Consolas" w:cs="Times New Roman"/>
+          <w:color w:val="CE9178"/>
+          <w:sz w:val="30"/>
+          <w:szCs w:val="30"/>
+          <w:lang w:eastAsia="pt-BR"/>
+        </w:rPr>
+        <w:tab/>
+      </w:r>
+      <w:r>
+        <w:rPr>
+          <w:rFonts w:ascii="Consolas" w:eastAsia="Times New Roman" w:hAnsi="Consolas" w:cs="Times New Roman"/>
+          <w:color w:val="CE9178"/>
+          <w:sz w:val="30"/>
+          <w:szCs w:val="30"/>
+          <w:lang w:eastAsia="pt-BR"/>
+        </w:rPr>
+        <w:tab/>
+      </w:r>
+      <w:r>
+        <w:rPr>
+          <w:rFonts w:ascii="Consolas" w:eastAsia="Times New Roman" w:hAnsi="Consolas" w:cs="Times New Roman"/>
+          <w:color w:val="9CDCFE"/>
+          <w:sz w:val="30"/>
+          <w:szCs w:val="30"/>
+          <w:lang w:eastAsia="pt-BR"/>
+        </w:rPr>
+        <w:t>(Sobe a tela)</w:t>
       </w:r>
     </w:p>
     <w:p>
@@ -9048,69 +9360,69 @@
           <w:color w:val="CE9178"/>
           <w:sz w:val="30"/>
           <w:szCs w:val="30"/>
-          <w:lang w:eastAsia="pt-BR"/>
+          <w:lang w:val="en-US" w:eastAsia="pt-BR"/>
         </w:rPr>
         <w:t>$</w:t>
       </w:r>
-      <w:proofErr w:type="spellStart"/>
-      <w:r>
-        <w:rPr>
-          <w:rFonts w:ascii="Consolas" w:eastAsia="Times New Roman" w:hAnsi="Consolas" w:cs="Times New Roman"/>
-          <w:color w:val="CE9178"/>
-          <w:sz w:val="30"/>
-          <w:szCs w:val="30"/>
-          <w:lang w:eastAsia="pt-BR"/>
-        </w:rPr>
-        <w:t>Code</w:t>
-      </w:r>
-      <w:proofErr w:type="spellEnd"/>
-      <w:r>
-        <w:rPr>
-          <w:rFonts w:ascii="Consolas" w:eastAsia="Times New Roman" w:hAnsi="Consolas" w:cs="Times New Roman"/>
-          <w:color w:val="CE9178"/>
-          <w:sz w:val="30"/>
-          <w:szCs w:val="30"/>
-          <w:lang w:eastAsia="pt-BR"/>
-        </w:rPr>
-        <w:t xml:space="preserve"> . </w:t>
-      </w:r>
-      <w:r>
-        <w:rPr>
-          <w:rFonts w:ascii="Consolas" w:eastAsia="Times New Roman" w:hAnsi="Consolas" w:cs="Times New Roman"/>
-          <w:color w:val="CE9178"/>
-          <w:sz w:val="30"/>
-          <w:szCs w:val="30"/>
-          <w:lang w:eastAsia="pt-BR"/>
-        </w:rPr>
-        <w:tab/>
-      </w:r>
-      <w:r>
-        <w:rPr>
-          <w:rFonts w:ascii="Consolas" w:eastAsia="Times New Roman" w:hAnsi="Consolas" w:cs="Times New Roman"/>
-          <w:color w:val="CE9178"/>
-          <w:sz w:val="30"/>
-          <w:szCs w:val="30"/>
-          <w:lang w:eastAsia="pt-BR"/>
-        </w:rPr>
-        <w:tab/>
-      </w:r>
-      <w:r>
-        <w:rPr>
-          <w:rFonts w:ascii="Consolas" w:eastAsia="Times New Roman" w:hAnsi="Consolas" w:cs="Times New Roman"/>
-          <w:color w:val="CE9178"/>
-          <w:sz w:val="30"/>
-          <w:szCs w:val="30"/>
-          <w:lang w:eastAsia="pt-BR"/>
-        </w:rPr>
-        <w:tab/>
-      </w:r>
-      <w:r>
-        <w:rPr>
-          <w:rFonts w:ascii="Consolas" w:eastAsia="Times New Roman" w:hAnsi="Consolas" w:cs="Times New Roman"/>
-          <w:color w:val="CE9178"/>
-          <w:sz w:val="30"/>
-          <w:szCs w:val="30"/>
-          <w:lang w:eastAsia="pt-BR"/>
+      <w:proofErr w:type="gramStart"/>
+      <w:r>
+        <w:rPr>
+          <w:rFonts w:ascii="Consolas" w:eastAsia="Times New Roman" w:hAnsi="Consolas" w:cs="Times New Roman"/>
+          <w:color w:val="CE9178"/>
+          <w:sz w:val="30"/>
+          <w:szCs w:val="30"/>
+          <w:lang w:val="en-US" w:eastAsia="pt-BR"/>
+        </w:rPr>
+        <w:t>Code .</w:t>
+      </w:r>
+      <w:proofErr w:type="gramEnd"/>
+      <w:r>
+        <w:rPr>
+          <w:rFonts w:ascii="Consolas" w:eastAsia="Times New Roman" w:hAnsi="Consolas" w:cs="Times New Roman"/>
+          <w:color w:val="CE9178"/>
+          <w:sz w:val="30"/>
+          <w:szCs w:val="30"/>
+          <w:lang w:val="en-US" w:eastAsia="pt-BR"/>
+        </w:rPr>
+        <w:t xml:space="preserve"> </w:t>
+      </w:r>
+      <w:r>
+        <w:rPr>
+          <w:rFonts w:ascii="Consolas" w:eastAsia="Times New Roman" w:hAnsi="Consolas" w:cs="Times New Roman"/>
+          <w:color w:val="CE9178"/>
+          <w:sz w:val="30"/>
+          <w:szCs w:val="30"/>
+          <w:lang w:val="en-US" w:eastAsia="pt-BR"/>
+        </w:rPr>
+        <w:tab/>
+      </w:r>
+      <w:r>
+        <w:rPr>
+          <w:rFonts w:ascii="Consolas" w:eastAsia="Times New Roman" w:hAnsi="Consolas" w:cs="Times New Roman"/>
+          <w:color w:val="CE9178"/>
+          <w:sz w:val="30"/>
+          <w:szCs w:val="30"/>
+          <w:lang w:val="en-US" w:eastAsia="pt-BR"/>
+        </w:rPr>
+        <w:tab/>
+      </w:r>
+      <w:r>
+        <w:rPr>
+          <w:rFonts w:ascii="Consolas" w:eastAsia="Times New Roman" w:hAnsi="Consolas" w:cs="Times New Roman"/>
+          <w:color w:val="CE9178"/>
+          <w:sz w:val="30"/>
+          <w:szCs w:val="30"/>
+          <w:lang w:val="en-US" w:eastAsia="pt-BR"/>
+        </w:rPr>
+        <w:tab/>
+      </w:r>
+      <w:r>
+        <w:rPr>
+          <w:rFonts w:ascii="Consolas" w:eastAsia="Times New Roman" w:hAnsi="Consolas" w:cs="Times New Roman"/>
+          <w:color w:val="CE9178"/>
+          <w:sz w:val="30"/>
+          <w:szCs w:val="30"/>
+          <w:lang w:val="en-US" w:eastAsia="pt-BR"/>
         </w:rPr>
         <w:tab/>
       </w:r>
@@ -9191,7 +9503,7 @@
         <w:spacing w:after="0" w:line="405" w:lineRule="atLeast"/>
         <w:rPr>
           <w:rFonts w:ascii="Consolas" w:eastAsia="Times New Roman" w:hAnsi="Consolas" w:cs="Times New Roman"/>
-          <w:color w:val="CE9178"/>
+          <w:color w:val="9CDCFE"/>
           <w:sz w:val="30"/>
           <w:szCs w:val="30"/>
           <w:u w:val="single"/>
@@ -9301,6 +9613,221 @@
           <w:lang w:eastAsia="pt-BR"/>
         </w:rPr>
         <w:t xml:space="preserve">udar de disco) </w:t>
+      </w:r>
+    </w:p>
+    <w:p>
+      <w:pPr>
+        <w:shd w:val="clear" w:color="auto" w:fill="1E1E1E"/>
+        <w:spacing w:after="0" w:line="405" w:lineRule="atLeast"/>
+        <w:rPr>
+          <w:rFonts w:ascii="Consolas" w:eastAsia="Times New Roman" w:hAnsi="Consolas" w:cs="Times New Roman"/>
+          <w:color w:val="CE9178"/>
+          <w:sz w:val="30"/>
+          <w:szCs w:val="30"/>
+          <w:lang w:eastAsia="pt-BR"/>
+        </w:rPr>
+      </w:pPr>
+      <w:r>
+        <w:rPr>
+          <w:rFonts w:ascii="Consolas" w:eastAsia="Times New Roman" w:hAnsi="Consolas" w:cs="Times New Roman"/>
+          <w:color w:val="CE9178"/>
+          <w:sz w:val="30"/>
+          <w:szCs w:val="30"/>
+          <w:lang w:eastAsia="pt-BR"/>
+        </w:rPr>
+        <w:t xml:space="preserve">$ </w:t>
+      </w:r>
+      <w:proofErr w:type="spellStart"/>
+      <w:r>
+        <w:rPr>
+          <w:rFonts w:ascii="Consolas" w:eastAsia="Times New Roman" w:hAnsi="Consolas" w:cs="Times New Roman"/>
+          <w:color w:val="CE9178"/>
+          <w:sz w:val="30"/>
+          <w:szCs w:val="30"/>
+          <w:lang w:eastAsia="pt-BR"/>
+        </w:rPr>
+        <w:t>tasklist</w:t>
+      </w:r>
+      <w:proofErr w:type="spellEnd"/>
+      <w:r>
+        <w:rPr>
+          <w:rFonts w:ascii="Consolas" w:eastAsia="Times New Roman" w:hAnsi="Consolas" w:cs="Times New Roman"/>
+          <w:color w:val="CE9178"/>
+          <w:sz w:val="30"/>
+          <w:szCs w:val="30"/>
+          <w:lang w:eastAsia="pt-BR"/>
+        </w:rPr>
+        <w:t xml:space="preserve"> | </w:t>
+      </w:r>
+      <w:proofErr w:type="spellStart"/>
+      <w:r>
+        <w:rPr>
+          <w:rFonts w:ascii="Consolas" w:eastAsia="Times New Roman" w:hAnsi="Consolas" w:cs="Times New Roman"/>
+          <w:color w:val="CE9178"/>
+          <w:sz w:val="30"/>
+          <w:szCs w:val="30"/>
+          <w:lang w:eastAsia="pt-BR"/>
+        </w:rPr>
+        <w:t>findstr</w:t>
+      </w:r>
+      <w:proofErr w:type="spellEnd"/>
+      <w:r>
+        <w:rPr>
+          <w:rFonts w:ascii="Consolas" w:eastAsia="Times New Roman" w:hAnsi="Consolas" w:cs="Times New Roman"/>
+          <w:color w:val="CE9178"/>
+          <w:sz w:val="30"/>
+          <w:szCs w:val="30"/>
+          <w:lang w:eastAsia="pt-BR"/>
+        </w:rPr>
+        <w:t xml:space="preserve"> "Teams.exe"</w:t>
+      </w:r>
+    </w:p>
+    <w:p>
+      <w:pPr>
+        <w:shd w:val="clear" w:color="auto" w:fill="1E1E1E"/>
+        <w:spacing w:after="0" w:line="405" w:lineRule="atLeast"/>
+        <w:rPr>
+          <w:rFonts w:ascii="Consolas" w:eastAsia="Times New Roman" w:hAnsi="Consolas" w:cs="Times New Roman"/>
+          <w:color w:val="CE9178"/>
+          <w:sz w:val="30"/>
+          <w:szCs w:val="30"/>
+          <w:lang w:eastAsia="pt-BR"/>
+        </w:rPr>
+      </w:pPr>
+      <w:r>
+        <w:rPr>
+          <w:rFonts w:ascii="Consolas" w:eastAsia="Times New Roman" w:hAnsi="Consolas" w:cs="Times New Roman"/>
+          <w:color w:val="CE9178"/>
+          <w:sz w:val="30"/>
+          <w:szCs w:val="30"/>
+          <w:lang w:eastAsia="pt-BR"/>
+        </w:rPr>
+        <w:t xml:space="preserve">$ </w:t>
+      </w:r>
+      <w:bookmarkStart w:id="49" w:name="OLE_LINK2"/>
+      <w:proofErr w:type="spellStart"/>
+      <w:r>
+        <w:rPr>
+          <w:rFonts w:ascii="Consolas" w:eastAsia="Times New Roman" w:hAnsi="Consolas" w:cs="Times New Roman"/>
+          <w:color w:val="CE9178"/>
+          <w:sz w:val="30"/>
+          <w:szCs w:val="30"/>
+          <w:lang w:eastAsia="pt-BR"/>
+        </w:rPr>
+        <w:t>taskkill</w:t>
+      </w:r>
+      <w:proofErr w:type="spellEnd"/>
+      <w:r>
+        <w:rPr>
+          <w:rFonts w:ascii="Consolas" w:eastAsia="Times New Roman" w:hAnsi="Consolas" w:cs="Times New Roman"/>
+          <w:color w:val="CE9178"/>
+          <w:sz w:val="30"/>
+          <w:szCs w:val="30"/>
+          <w:lang w:eastAsia="pt-BR"/>
+        </w:rPr>
+        <w:t xml:space="preserve"> /IM Process Name /IM Process Name /F</w:t>
+      </w:r>
+      <w:bookmarkEnd w:id="49"/>
+    </w:p>
+    <w:p>
+      <w:pPr>
+        <w:shd w:val="clear" w:color="auto" w:fill="1E1E1E"/>
+        <w:spacing w:after="0" w:line="405" w:lineRule="atLeast"/>
+        <w:rPr>
+          <w:rFonts w:ascii="Consolas" w:eastAsia="Times New Roman" w:hAnsi="Consolas" w:cs="Times New Roman"/>
+          <w:color w:val="CE9178"/>
+          <w:sz w:val="30"/>
+          <w:szCs w:val="30"/>
+          <w:lang w:eastAsia="pt-BR"/>
+        </w:rPr>
+      </w:pPr>
+      <w:r>
+        <w:rPr>
+          <w:rFonts w:ascii="Consolas" w:eastAsia="Times New Roman" w:hAnsi="Consolas" w:cs="Times New Roman"/>
+          <w:color w:val="CE9178"/>
+          <w:sz w:val="30"/>
+          <w:szCs w:val="30"/>
+          <w:lang w:eastAsia="pt-BR"/>
+        </w:rPr>
+        <w:t xml:space="preserve">$ </w:t>
+      </w:r>
+      <w:proofErr w:type="spellStart"/>
+      <w:r>
+        <w:rPr>
+          <w:rFonts w:ascii="Consolas" w:eastAsia="Times New Roman" w:hAnsi="Consolas" w:cs="Times New Roman"/>
+          <w:color w:val="CE9178"/>
+          <w:sz w:val="30"/>
+          <w:szCs w:val="30"/>
+          <w:lang w:eastAsia="pt-BR"/>
+        </w:rPr>
+        <w:t>taskkill</w:t>
+      </w:r>
+      <w:proofErr w:type="spellEnd"/>
+      <w:r>
+        <w:rPr>
+          <w:rFonts w:ascii="Consolas" w:eastAsia="Times New Roman" w:hAnsi="Consolas" w:cs="Times New Roman"/>
+          <w:color w:val="CE9178"/>
+          <w:sz w:val="30"/>
+          <w:szCs w:val="30"/>
+          <w:lang w:eastAsia="pt-BR"/>
+        </w:rPr>
+        <w:t xml:space="preserve"> /PID </w:t>
+      </w:r>
+      <w:proofErr w:type="spellStart"/>
+      <w:proofErr w:type="gramStart"/>
+      <w:r>
+        <w:rPr>
+          <w:rFonts w:ascii="Consolas" w:eastAsia="Times New Roman" w:hAnsi="Consolas" w:cs="Times New Roman"/>
+          <w:color w:val="CE9178"/>
+          <w:sz w:val="30"/>
+          <w:szCs w:val="30"/>
+          <w:lang w:eastAsia="pt-BR"/>
+        </w:rPr>
+        <w:t>PID</w:t>
+      </w:r>
+      <w:proofErr w:type="spellEnd"/>
+      <w:r>
+        <w:rPr>
+          <w:rFonts w:ascii="Consolas" w:eastAsia="Times New Roman" w:hAnsi="Consolas" w:cs="Times New Roman"/>
+          <w:color w:val="CE9178"/>
+          <w:sz w:val="30"/>
+          <w:szCs w:val="30"/>
+          <w:lang w:eastAsia="pt-BR"/>
+        </w:rPr>
+        <w:t>  /</w:t>
+      </w:r>
+      <w:proofErr w:type="gramEnd"/>
+      <w:r>
+        <w:rPr>
+          <w:rFonts w:ascii="Consolas" w:eastAsia="Times New Roman" w:hAnsi="Consolas" w:cs="Times New Roman"/>
+          <w:color w:val="CE9178"/>
+          <w:sz w:val="30"/>
+          <w:szCs w:val="30"/>
+          <w:lang w:eastAsia="pt-BR"/>
+        </w:rPr>
+        <w:t>PID </w:t>
+      </w:r>
+      <w:proofErr w:type="spellStart"/>
+      <w:r>
+        <w:rPr>
+          <w:rFonts w:ascii="Consolas" w:eastAsia="Times New Roman" w:hAnsi="Consolas" w:cs="Times New Roman"/>
+          <w:color w:val="CE9178"/>
+          <w:sz w:val="30"/>
+          <w:szCs w:val="30"/>
+          <w:lang w:eastAsia="pt-BR"/>
+        </w:rPr>
+        <w:t>PID</w:t>
+      </w:r>
+      <w:proofErr w:type="spellEnd"/>
+      <w:r>
+        <w:rPr>
+          <w:rFonts w:ascii="Consolas" w:eastAsia="Times New Roman" w:hAnsi="Consolas" w:cs="Times New Roman"/>
+          <w:color w:val="CE9178"/>
+          <w:sz w:val="30"/>
+          <w:szCs w:val="30"/>
+          <w:lang w:eastAsia="pt-BR"/>
+        </w:rPr>
+        <w:t> /F</w:t>
       </w:r>
     </w:p>
     <w:sectPr>
@@ -10119,6 +10646,7 @@
   <w:style w:type="character" w:default="1" w:styleId="Fontepargpadro">
     <w:name w:val="Default Paragraph Font"/>
     <w:uiPriority w:val="1"/>
+    <w:semiHidden/>
     <w:unhideWhenUsed/>
   </w:style>
   <w:style w:type="table" w:default="1" w:styleId="Tabelanormal">

</xml_diff>